<commit_message>
Änderungen am Code und an der Doku
</commit_message>
<xml_diff>
--- a/Dokumentation Yago Romero.docx
+++ b/Dokumentation Yago Romero.docx
@@ -39,6 +39,13 @@
     </w:p>
     <w:sdt>
       <w:sdtPr>
+        <w:rPr>
+          <w:rFonts w:asciiTheme="minorHAnsi" w:eastAsiaTheme="minorHAnsi" w:hAnsiTheme="minorHAnsi" w:cstheme="minorBidi"/>
+          <w:color w:val="auto"/>
+          <w:sz w:val="22"/>
+          <w:szCs w:val="22"/>
+          <w:lang w:val="de-CH" w:eastAsia="en-US"/>
+        </w:rPr>
         <w:id w:val="1296108950"/>
         <w:docPartObj>
           <w:docPartGallery w:val="Table of Contents"/>
@@ -47,13 +54,8 @@
       </w:sdtPr>
       <w:sdtEndPr>
         <w:rPr>
-          <w:rFonts w:asciiTheme="minorHAnsi" w:eastAsiaTheme="minorHAnsi" w:hAnsiTheme="minorHAnsi" w:cstheme="minorBidi"/>
           <w:b/>
           <w:bCs/>
-          <w:color w:val="auto"/>
-          <w:sz w:val="22"/>
-          <w:szCs w:val="22"/>
-          <w:lang w:val="de-CH" w:eastAsia="en-US"/>
         </w:rPr>
       </w:sdtEndPr>
       <w:sdtContent>
@@ -87,7 +89,7 @@
           <w:r>
             <w:fldChar w:fldCharType="separate"/>
           </w:r>
-          <w:hyperlink w:anchor="_Toc7516890" w:history="1">
+          <w:hyperlink w:anchor="_Toc7705521" w:history="1">
             <w:r>
               <w:rPr>
                 <w:rStyle w:val="Hyperlink"/>
@@ -129,7 +131,7 @@
                 <w:noProof/>
                 <w:webHidden/>
               </w:rPr>
-              <w:instrText xml:space="preserve"> PAGEREF _Toc7516890 \h </w:instrText>
+              <w:instrText xml:space="preserve"> PAGEREF _Toc7705521 \h </w:instrText>
             </w:r>
             <w:r>
               <w:rPr>
@@ -173,7 +175,7 @@
               <w:lang w:val="de-DE" w:eastAsia="de-DE"/>
             </w:rPr>
           </w:pPr>
-          <w:hyperlink w:anchor="_Toc7516891" w:history="1">
+          <w:hyperlink w:anchor="_Toc7705522" w:history="1">
             <w:r>
               <w:rPr>
                 <w:rStyle w:val="Hyperlink"/>
@@ -215,7 +217,7 @@
                 <w:noProof/>
                 <w:webHidden/>
               </w:rPr>
-              <w:instrText xml:space="preserve"> PAGEREF _Toc7516891 \h </w:instrText>
+              <w:instrText xml:space="preserve"> PAGEREF _Toc7705522 \h </w:instrText>
             </w:r>
             <w:r>
               <w:rPr>
@@ -259,7 +261,7 @@
               <w:lang w:val="de-DE" w:eastAsia="de-DE"/>
             </w:rPr>
           </w:pPr>
-          <w:hyperlink w:anchor="_Toc7516892" w:history="1">
+          <w:hyperlink w:anchor="_Toc7705523" w:history="1">
             <w:r>
               <w:rPr>
                 <w:rStyle w:val="Hyperlink"/>
@@ -301,7 +303,7 @@
                 <w:noProof/>
                 <w:webHidden/>
               </w:rPr>
-              <w:instrText xml:space="preserve"> PAGEREF _Toc7516892 \h </w:instrText>
+              <w:instrText xml:space="preserve"> PAGEREF _Toc7705523 \h </w:instrText>
             </w:r>
             <w:r>
               <w:rPr>
@@ -345,7 +347,7 @@
               <w:lang w:val="de-DE" w:eastAsia="de-DE"/>
             </w:rPr>
           </w:pPr>
-          <w:hyperlink w:anchor="_Toc7516893" w:history="1">
+          <w:hyperlink w:anchor="_Toc7705524" w:history="1">
             <w:r>
               <w:rPr>
                 <w:rStyle w:val="Hyperlink"/>
@@ -387,7 +389,7 @@
                 <w:noProof/>
                 <w:webHidden/>
               </w:rPr>
-              <w:instrText xml:space="preserve"> PAGEREF _Toc7516893 \h </w:instrText>
+              <w:instrText xml:space="preserve"> PAGEREF _Toc7705524 \h </w:instrText>
             </w:r>
             <w:r>
               <w:rPr>
@@ -431,7 +433,7 @@
               <w:lang w:val="de-DE" w:eastAsia="de-DE"/>
             </w:rPr>
           </w:pPr>
-          <w:hyperlink w:anchor="_Toc7516894" w:history="1">
+          <w:hyperlink w:anchor="_Toc7705525" w:history="1">
             <w:r>
               <w:rPr>
                 <w:rStyle w:val="Hyperlink"/>
@@ -473,7 +475,7 @@
                 <w:noProof/>
                 <w:webHidden/>
               </w:rPr>
-              <w:instrText xml:space="preserve"> PAGEREF _Toc7516894 \h </w:instrText>
+              <w:instrText xml:space="preserve"> PAGEREF _Toc7705525 \h </w:instrText>
             </w:r>
             <w:r>
               <w:rPr>
@@ -493,7 +495,7 @@
                 <w:noProof/>
                 <w:webHidden/>
               </w:rPr>
-              <w:t>3</w:t>
+              <w:t>4</w:t>
             </w:r>
             <w:r>
               <w:rPr>
@@ -517,7 +519,7 @@
               <w:lang w:val="de-DE" w:eastAsia="de-DE"/>
             </w:rPr>
           </w:pPr>
-          <w:hyperlink w:anchor="_Toc7516895" w:history="1">
+          <w:hyperlink w:anchor="_Toc7705526" w:history="1">
             <w:r>
               <w:rPr>
                 <w:rStyle w:val="Hyperlink"/>
@@ -559,7 +561,7 @@
                 <w:noProof/>
                 <w:webHidden/>
               </w:rPr>
-              <w:instrText xml:space="preserve"> PAGEREF _Toc7516895 \h </w:instrText>
+              <w:instrText xml:space="preserve"> PAGEREF _Toc7705526 \h </w:instrText>
             </w:r>
             <w:r>
               <w:rPr>
@@ -579,7 +581,7 @@
                 <w:noProof/>
                 <w:webHidden/>
               </w:rPr>
-              <w:t>3</w:t>
+              <w:t>4</w:t>
             </w:r>
             <w:r>
               <w:rPr>
@@ -603,7 +605,7 @@
               <w:lang w:val="de-DE" w:eastAsia="de-DE"/>
             </w:rPr>
           </w:pPr>
-          <w:hyperlink w:anchor="_Toc7516896" w:history="1">
+          <w:hyperlink w:anchor="_Toc7705527" w:history="1">
             <w:r>
               <w:rPr>
                 <w:rStyle w:val="Hyperlink"/>
@@ -624,6 +626,242 @@
                 <w:rStyle w:val="Hyperlink"/>
                 <w:noProof/>
               </w:rPr>
+              <w:t>Design</w:t>
+            </w:r>
+            <w:r>
+              <w:rPr>
+                <w:noProof/>
+                <w:webHidden/>
+              </w:rPr>
+              <w:tab/>
+            </w:r>
+            <w:r>
+              <w:rPr>
+                <w:noProof/>
+                <w:webHidden/>
+              </w:rPr>
+              <w:fldChar w:fldCharType="begin"/>
+            </w:r>
+            <w:r>
+              <w:rPr>
+                <w:noProof/>
+                <w:webHidden/>
+              </w:rPr>
+              <w:instrText xml:space="preserve"> PAGEREF _Toc7705527 \h </w:instrText>
+            </w:r>
+            <w:r>
+              <w:rPr>
+                <w:noProof/>
+                <w:webHidden/>
+              </w:rPr>
+            </w:r>
+            <w:r>
+              <w:rPr>
+                <w:noProof/>
+                <w:webHidden/>
+              </w:rPr>
+              <w:fldChar w:fldCharType="separate"/>
+            </w:r>
+            <w:r>
+              <w:rPr>
+                <w:noProof/>
+                <w:webHidden/>
+              </w:rPr>
+              <w:t>4</w:t>
+            </w:r>
+            <w:r>
+              <w:rPr>
+                <w:noProof/>
+                <w:webHidden/>
+              </w:rPr>
+              <w:fldChar w:fldCharType="end"/>
+            </w:r>
+          </w:hyperlink>
+        </w:p>
+        <w:p>
+          <w:pPr>
+            <w:pStyle w:val="Verzeichnis3"/>
+            <w:tabs>
+              <w:tab w:val="left" w:pos="1320"/>
+              <w:tab w:val="right" w:leader="dot" w:pos="8494"/>
+            </w:tabs>
+            <w:rPr>
+              <w:noProof/>
+            </w:rPr>
+          </w:pPr>
+          <w:hyperlink w:anchor="_Toc7705528" w:history="1">
+            <w:r>
+              <w:rPr>
+                <w:rStyle w:val="Hyperlink"/>
+                <w:noProof/>
+              </w:rPr>
+              <w:t>2.2.1</w:t>
+            </w:r>
+            <w:r>
+              <w:rPr>
+                <w:noProof/>
+              </w:rPr>
+              <w:tab/>
+            </w:r>
+            <w:r>
+              <w:rPr>
+                <w:rStyle w:val="Hyperlink"/>
+                <w:noProof/>
+              </w:rPr>
+              <w:t>Mockups</w:t>
+            </w:r>
+            <w:r>
+              <w:rPr>
+                <w:noProof/>
+                <w:webHidden/>
+              </w:rPr>
+              <w:tab/>
+            </w:r>
+            <w:r>
+              <w:rPr>
+                <w:noProof/>
+                <w:webHidden/>
+              </w:rPr>
+              <w:fldChar w:fldCharType="begin"/>
+            </w:r>
+            <w:r>
+              <w:rPr>
+                <w:noProof/>
+                <w:webHidden/>
+              </w:rPr>
+              <w:instrText xml:space="preserve"> PAGEREF _Toc7705528 \h </w:instrText>
+            </w:r>
+            <w:r>
+              <w:rPr>
+                <w:noProof/>
+                <w:webHidden/>
+              </w:rPr>
+            </w:r>
+            <w:r>
+              <w:rPr>
+                <w:noProof/>
+                <w:webHidden/>
+              </w:rPr>
+              <w:fldChar w:fldCharType="separate"/>
+            </w:r>
+            <w:r>
+              <w:rPr>
+                <w:noProof/>
+                <w:webHidden/>
+              </w:rPr>
+              <w:t>4</w:t>
+            </w:r>
+            <w:r>
+              <w:rPr>
+                <w:noProof/>
+                <w:webHidden/>
+              </w:rPr>
+              <w:fldChar w:fldCharType="end"/>
+            </w:r>
+          </w:hyperlink>
+        </w:p>
+        <w:p>
+          <w:pPr>
+            <w:pStyle w:val="Verzeichnis3"/>
+            <w:tabs>
+              <w:tab w:val="right" w:leader="dot" w:pos="8494"/>
+            </w:tabs>
+            <w:rPr>
+              <w:noProof/>
+            </w:rPr>
+          </w:pPr>
+          <w:hyperlink w:anchor="_Toc7705529" w:history="1">
+            <w:r>
+              <w:rPr>
+                <w:rStyle w:val="Hyperlink"/>
+                <w:noProof/>
+              </w:rPr>
+              <w:t>2.2.2 GUI Design</w:t>
+            </w:r>
+            <w:r>
+              <w:rPr>
+                <w:noProof/>
+                <w:webHidden/>
+              </w:rPr>
+              <w:tab/>
+            </w:r>
+            <w:r>
+              <w:rPr>
+                <w:noProof/>
+                <w:webHidden/>
+              </w:rPr>
+              <w:fldChar w:fldCharType="begin"/>
+            </w:r>
+            <w:r>
+              <w:rPr>
+                <w:noProof/>
+                <w:webHidden/>
+              </w:rPr>
+              <w:instrText xml:space="preserve"> PAGEREF _Toc7705529 \h </w:instrText>
+            </w:r>
+            <w:r>
+              <w:rPr>
+                <w:noProof/>
+                <w:webHidden/>
+              </w:rPr>
+            </w:r>
+            <w:r>
+              <w:rPr>
+                <w:noProof/>
+                <w:webHidden/>
+              </w:rPr>
+              <w:fldChar w:fldCharType="separate"/>
+            </w:r>
+            <w:r>
+              <w:rPr>
+                <w:noProof/>
+                <w:webHidden/>
+              </w:rPr>
+              <w:t>5</w:t>
+            </w:r>
+            <w:r>
+              <w:rPr>
+                <w:noProof/>
+                <w:webHidden/>
+              </w:rPr>
+              <w:fldChar w:fldCharType="end"/>
+            </w:r>
+          </w:hyperlink>
+        </w:p>
+        <w:p>
+          <w:pPr>
+            <w:pStyle w:val="Verzeichnis2"/>
+            <w:tabs>
+              <w:tab w:val="left" w:pos="880"/>
+              <w:tab w:val="right" w:leader="dot" w:pos="8494"/>
+            </w:tabs>
+            <w:rPr>
+              <w:rFonts w:eastAsiaTheme="minorEastAsia"/>
+              <w:noProof/>
+              <w:lang w:val="de-DE" w:eastAsia="de-DE"/>
+            </w:rPr>
+          </w:pPr>
+          <w:hyperlink w:anchor="_Toc7705530" w:history="1">
+            <w:r>
+              <w:rPr>
+                <w:rStyle w:val="Hyperlink"/>
+                <w:noProof/>
+              </w:rPr>
+              <w:t>2.3</w:t>
+            </w:r>
+            <w:r>
+              <w:rPr>
+                <w:rFonts w:eastAsiaTheme="minorEastAsia"/>
+                <w:noProof/>
+                <w:lang w:val="de-DE" w:eastAsia="de-DE"/>
+              </w:rPr>
+              <w:tab/>
+            </w:r>
+            <w:r>
+              <w:rPr>
+                <w:rStyle w:val="Hyperlink"/>
+                <w:noProof/>
+              </w:rPr>
               <w:t>Bugs</w:t>
             </w:r>
             <w:r>
@@ -645,7 +883,7 @@
                 <w:noProof/>
                 <w:webHidden/>
               </w:rPr>
-              <w:instrText xml:space="preserve"> PAGEREF _Toc7516896 \h </w:instrText>
+              <w:instrText xml:space="preserve"> PAGEREF _Toc7705530 \h </w:instrText>
             </w:r>
             <w:r>
               <w:rPr>
@@ -665,7 +903,7 @@
                 <w:noProof/>
                 <w:webHidden/>
               </w:rPr>
-              <w:t>4</w:t>
+              <w:t>6</w:t>
             </w:r>
             <w:r>
               <w:rPr>
@@ -689,7 +927,7 @@
               <w:lang w:val="de-DE" w:eastAsia="de-DE"/>
             </w:rPr>
           </w:pPr>
-          <w:hyperlink w:anchor="_Toc7516897" w:history="1">
+          <w:hyperlink w:anchor="_Toc7705531" w:history="1">
             <w:r>
               <w:rPr>
                 <w:rStyle w:val="Hyperlink"/>
@@ -731,7 +969,7 @@
                 <w:noProof/>
                 <w:webHidden/>
               </w:rPr>
-              <w:instrText xml:space="preserve"> PAGEREF _Toc7516897 \h </w:instrText>
+              <w:instrText xml:space="preserve"> PAGEREF _Toc7705531 \h </w:instrText>
             </w:r>
             <w:r>
               <w:rPr>
@@ -751,7 +989,7 @@
                 <w:noProof/>
                 <w:webHidden/>
               </w:rPr>
-              <w:t>4</w:t>
+              <w:t>6</w:t>
             </w:r>
             <w:r>
               <w:rPr>
@@ -775,7 +1013,7 @@
               <w:lang w:val="de-DE" w:eastAsia="de-DE"/>
             </w:rPr>
           </w:pPr>
-          <w:hyperlink w:anchor="_Toc7516898" w:history="1">
+          <w:hyperlink w:anchor="_Toc7705532" w:history="1">
             <w:r>
               <w:rPr>
                 <w:rStyle w:val="Hyperlink"/>
@@ -817,7 +1055,7 @@
                 <w:noProof/>
                 <w:webHidden/>
               </w:rPr>
-              <w:instrText xml:space="preserve"> PAGEREF _Toc7516898 \h </w:instrText>
+              <w:instrText xml:space="preserve"> PAGEREF _Toc7705532 \h </w:instrText>
             </w:r>
             <w:r>
               <w:rPr>
@@ -837,7 +1075,7 @@
                 <w:noProof/>
                 <w:webHidden/>
               </w:rPr>
-              <w:t>4</w:t>
+              <w:t>7</w:t>
             </w:r>
             <w:r>
               <w:rPr>
@@ -860,7 +1098,7 @@
               <w:lang w:val="de-DE" w:eastAsia="de-DE"/>
             </w:rPr>
           </w:pPr>
-          <w:hyperlink w:anchor="_Toc7516899" w:history="1">
+          <w:hyperlink w:anchor="_Toc7705533" w:history="1">
             <w:r>
               <w:rPr>
                 <w:rStyle w:val="Hyperlink"/>
@@ -887,7 +1125,7 @@
                 <w:noProof/>
                 <w:webHidden/>
               </w:rPr>
-              <w:instrText xml:space="preserve"> PAGEREF _Toc7516899 \h </w:instrText>
+              <w:instrText xml:space="preserve"> PAGEREF _Toc7705533 \h </w:instrText>
             </w:r>
             <w:r>
               <w:rPr>
@@ -907,7 +1145,7 @@
                 <w:noProof/>
                 <w:webHidden/>
               </w:rPr>
-              <w:t>4</w:t>
+              <w:t>7</w:t>
             </w:r>
             <w:r>
               <w:rPr>
@@ -942,7 +1180,7 @@
           <w:numId w:val="1"/>
         </w:numPr>
       </w:pPr>
-      <w:bookmarkStart w:id="0" w:name="_Toc7516890"/>
+      <w:bookmarkStart w:id="0" w:name="_Toc7705521"/>
       <w:r>
         <w:lastRenderedPageBreak/>
         <w:t>Einleitung</w:t>
@@ -996,7 +1234,7 @@
           <w:numId w:val="1"/>
         </w:numPr>
       </w:pPr>
-      <w:bookmarkStart w:id="1" w:name="_Toc7516891"/>
+      <w:bookmarkStart w:id="1" w:name="_Toc7705522"/>
       <w:r>
         <w:t>Zweck des Dokuments</w:t>
       </w:r>
@@ -1027,7 +1265,7 @@
           <w:numId w:val="1"/>
         </w:numPr>
       </w:pPr>
-      <w:bookmarkStart w:id="2" w:name="_Toc7516892"/>
+      <w:bookmarkStart w:id="2" w:name="_Toc7705523"/>
       <w:r>
         <w:t>Was wurde umgesetzt?</w:t>
       </w:r>
@@ -1049,7 +1287,7 @@
           <w:numId w:val="1"/>
         </w:numPr>
       </w:pPr>
-      <w:bookmarkStart w:id="3" w:name="_Toc7516893"/>
+      <w:bookmarkStart w:id="3" w:name="_Toc7705524"/>
       <w:r>
         <w:t>Anforderungen</w:t>
       </w:r>
@@ -1082,10 +1320,7 @@
         <w:spacing w:before="240"/>
       </w:pPr>
       <w:r>
-        <w:t>Als ÖV-Benutzer möchte ich Start- und Endstation mittels Textsuche suchen können, damit ich nicht alle Stationsnamen auswendig lernen muss.</w:t>
-      </w:r>
-      <w:r>
-        <w:t xml:space="preserve"> Priorität 1</w:t>
+        <w:t>Als ÖV-Benutzer möchte ich Start- und Endstation mittels Textsuche suchen können, damit ich nicht alle Stationsnamen auswendig lernen muss. Priorität 1</w:t>
       </w:r>
     </w:p>
     <w:p>
@@ -1103,10 +1338,7 @@
         <w:spacing w:before="240"/>
       </w:pPr>
       <w:r>
-        <w:t>Als ÖV-Benutzer möchte ich die aktuellen, d.h. mindestens die nächsten vier bis fünf Verbindungen zwischen den beiden gefundenen und ausgewählten Stationen sehen, damit ich weiss wann ich zur Station muss, um den für mich idealen Anschluss zu erwischen.</w:t>
-      </w:r>
-      <w:r>
-        <w:t xml:space="preserve"> Priorität 1</w:t>
+        <w:t>Als ÖV-Benutzer möchte ich die aktuellen, d.h. mindestens die nächsten vier bis fünf Verbindungen zwischen den beiden gefundenen und ausgewählten Stationen sehen, damit ich weiss wann ich zur Station muss, um den für mich idealen Anschluss zu erwischen. Priorität 1</w:t>
       </w:r>
     </w:p>
     <w:p>
@@ -1124,10 +1356,7 @@
         <w:spacing w:before="240"/>
       </w:pPr>
       <w:r>
-        <w:t>Als ÖV-Benutzer möchte ich sehen, welche Verbindungen ab einer bestimmten Station vorhanden sind, damit ich bei mir zuhause eine Art Abfahrtstafel haben kann.</w:t>
-      </w:r>
-      <w:r>
-        <w:t xml:space="preserve"> Priorität 1</w:t>
+        <w:t>Als ÖV-Benutzer möchte ich sehen, welche Verbindungen ab einer bestimmten Station vorhanden sind, damit ich bei mir zuhause eine Art Abfahrtstafel haben kann. Priorität 1</w:t>
       </w:r>
     </w:p>
     <w:p>
@@ -1145,16 +1374,7 @@
         <w:spacing w:before="240"/>
       </w:pPr>
       <w:r>
-        <w:t>Als ÖV-Benutzer möchte ich, dass schon während meiner Eingabe erste Such</w:t>
-      </w:r>
-      <w:r>
-        <w:t xml:space="preserve"> </w:t>
-      </w:r>
-      <w:r>
-        <w:t>Resultate erscheinen, damit ich effizienter nach Stationen suchen kann.</w:t>
-      </w:r>
-      <w:r>
-        <w:t xml:space="preserve"> Priorität 2</w:t>
+        <w:t>Als ÖV-Benutzer möchte ich, dass schon während meiner Eingabe erste Such Resultate erscheinen, damit ich effizienter nach Stationen suchen kann. Priorität 2</w:t>
       </w:r>
     </w:p>
     <w:p>
@@ -1180,14 +1400,36 @@
     </w:p>
     <w:p>
       <w:pPr>
+        <w:pStyle w:val="Listenabsatz"/>
+      </w:pPr>
+    </w:p>
+    <w:p>
+      <w:pPr>
+        <w:pStyle w:val="Listenabsatz"/>
+        <w:numPr>
+          <w:ilvl w:val="0"/>
+          <w:numId w:val="2"/>
+        </w:numPr>
+        <w:spacing w:before="240"/>
+      </w:pPr>
+      <w:r>
+        <w:t>Ich möchte meine gefundenen Resultate via Mail weiterleiten können, damit auch andere von meinen Recherchen profitieren können.</w:t>
+      </w:r>
+      <w:r>
+        <w:t xml:space="preserve"> Priorität 3</w:t>
+      </w:r>
+    </w:p>
+    <w:p>
+      <w:pPr>
         <w:pStyle w:val="berschrift1"/>
         <w:numPr>
           <w:ilvl w:val="0"/>
           <w:numId w:val="1"/>
         </w:numPr>
       </w:pPr>
-      <w:bookmarkStart w:id="4" w:name="_Toc7516894"/>
-      <w:r>
+      <w:bookmarkStart w:id="4" w:name="_Toc7705525"/>
+      <w:r>
+        <w:lastRenderedPageBreak/>
         <w:t>Funktionalität</w:t>
       </w:r>
       <w:bookmarkEnd w:id="4"/>
@@ -1200,7 +1442,7 @@
           <w:numId w:val="1"/>
         </w:numPr>
       </w:pPr>
-      <w:bookmarkStart w:id="5" w:name="_Toc7516895"/>
+      <w:bookmarkStart w:id="5" w:name="_Toc7705526"/>
       <w:r>
         <w:t>Use Case</w:t>
       </w:r>
@@ -1225,10 +1467,11 @@
           <w:numId w:val="1"/>
         </w:numPr>
       </w:pPr>
-      <w:r>
-        <w:lastRenderedPageBreak/>
+      <w:bookmarkStart w:id="6" w:name="_Toc7705527"/>
+      <w:r>
         <w:t>Design</w:t>
       </w:r>
+      <w:bookmarkEnd w:id="6"/>
     </w:p>
     <w:p>
       <w:pPr>
@@ -1238,9 +1481,11 @@
           <w:numId w:val="1"/>
         </w:numPr>
       </w:pPr>
+      <w:bookmarkStart w:id="7" w:name="_Toc7705528"/>
       <w:r>
         <w:t>Mockups</w:t>
       </w:r>
+      <w:bookmarkEnd w:id="7"/>
     </w:p>
     <w:p>
       <w:pPr>
@@ -1418,9 +1663,11 @@
       <w:pPr>
         <w:pStyle w:val="berschrift3"/>
       </w:pPr>
+      <w:bookmarkStart w:id="8" w:name="_Toc7705529"/>
       <w:r>
         <w:t>2.2.2 GUI Design</w:t>
       </w:r>
+      <w:bookmarkEnd w:id="8"/>
     </w:p>
     <w:p>
       <w:pPr>
@@ -1500,8 +1747,98 @@
         <w:fldChar w:fldCharType="end"/>
       </w:r>
       <w:r>
-        <w:t xml:space="preserve"> Fertiges GUI design</w:t>
-      </w:r>
+        <w:t xml:space="preserve"> </w:t>
+      </w:r>
+      <w:r>
+        <w:t>Erstes</w:t>
+      </w:r>
+      <w:r>
+        <w:t xml:space="preserve"> GUI design</w:t>
+      </w:r>
+    </w:p>
+    <w:p>
+      <w:pPr>
+        <w:keepNext/>
+      </w:pPr>
+      <w:r>
+        <w:rPr>
+          <w:noProof/>
+        </w:rPr>
+        <w:lastRenderedPageBreak/>
+        <w:drawing>
+          <wp:inline distT="0" distB="0" distL="0" distR="0" wp14:anchorId="09F41239" wp14:editId="1816994A">
+            <wp:extent cx="5400040" cy="3406140"/>
+            <wp:effectExtent l="0" t="0" r="0" b="3810"/>
+            <wp:docPr id="4" name="Grafik 4" descr="Ein Bild, das Screenshot enthält.&#10;&#10;Automatisch generierte Beschreibung"/>
+            <wp:cNvGraphicFramePr>
+              <a:graphicFrameLocks xmlns:a="http://schemas.openxmlformats.org/drawingml/2006/main" noChangeAspect="1"/>
+            </wp:cNvGraphicFramePr>
+            <a:graphic xmlns:a="http://schemas.openxmlformats.org/drawingml/2006/main">
+              <a:graphicData uri="http://schemas.openxmlformats.org/drawingml/2006/picture">
+                <pic:pic xmlns:pic="http://schemas.openxmlformats.org/drawingml/2006/picture">
+                  <pic:nvPicPr>
+                    <pic:cNvPr id="4" name="Captura.PNG"/>
+                    <pic:cNvPicPr/>
+                  </pic:nvPicPr>
+                  <pic:blipFill>
+                    <a:blip r:embed="rId11">
+                      <a:extLst>
+                        <a:ext uri="{28A0092B-C50C-407E-A947-70E740481C1C}">
+                          <a14:useLocalDpi xmlns:a14="http://schemas.microsoft.com/office/drawing/2010/main" val="0"/>
+                        </a:ext>
+                      </a:extLst>
+                    </a:blip>
+                    <a:stretch>
+                      <a:fillRect/>
+                    </a:stretch>
+                  </pic:blipFill>
+                  <pic:spPr>
+                    <a:xfrm>
+                      <a:off x="0" y="0"/>
+                      <a:ext cx="5400040" cy="3406140"/>
+                    </a:xfrm>
+                    <a:prstGeom prst="rect">
+                      <a:avLst/>
+                    </a:prstGeom>
+                  </pic:spPr>
+                </pic:pic>
+              </a:graphicData>
+            </a:graphic>
+          </wp:inline>
+        </w:drawing>
+      </w:r>
+    </w:p>
+    <w:p>
+      <w:pPr>
+        <w:pStyle w:val="Beschriftung"/>
+        <w:ind w:left="2832"/>
+      </w:pPr>
+      <w:r>
+        <w:t xml:space="preserve">Abbildung </w:t>
+      </w:r>
+      <w:r>
+        <w:fldChar w:fldCharType="begin"/>
+      </w:r>
+      <w:r>
+        <w:instrText xml:space="preserve"> SEQ Abbildung \* ARABIC </w:instrText>
+      </w:r>
+      <w:r>
+        <w:fldChar w:fldCharType="separate"/>
+      </w:r>
+      <w:r>
+        <w:rPr>
+          <w:noProof/>
+        </w:rPr>
+        <w:t>4</w:t>
+      </w:r>
+      <w:r>
+        <w:fldChar w:fldCharType="end"/>
+      </w:r>
+      <w:r>
+        <w:t xml:space="preserve"> Zweites GUI Design</w:t>
+      </w:r>
+      <w:bookmarkStart w:id="9" w:name="_GoBack"/>
+      <w:bookmarkEnd w:id="9"/>
     </w:p>
     <w:p>
       <w:r>
@@ -1529,7 +1866,6 @@
     </w:p>
     <w:p>
       <w:r>
-        <w:lastRenderedPageBreak/>
         <w:t xml:space="preserve">Ich habe auch ein </w:t>
       </w:r>
       <w:proofErr w:type="spellStart"/>
@@ -1564,12 +1900,7 @@
     </w:p>
     <w:p>
       <w:r>
-        <w:t xml:space="preserve">Mit dem Link «Mehr Information», kann der Benutzer auf weitere Funktionalitäten des Programms zugreifen. </w:t>
-      </w:r>
-      <w:bookmarkStart w:id="6" w:name="_GoBack"/>
-      <w:bookmarkEnd w:id="6"/>
-      <w:r>
-        <w:t xml:space="preserve">  </w:t>
+        <w:t xml:space="preserve">Mit dem Link «Mehr Information», kann der Benutzer auf weitere Funktionalitäten des Programms zugreifen.   </w:t>
       </w:r>
     </w:p>
     <w:p/>
@@ -1581,11 +1912,11 @@
           <w:numId w:val="1"/>
         </w:numPr>
       </w:pPr>
-      <w:bookmarkStart w:id="7" w:name="_Toc7516896"/>
+      <w:bookmarkStart w:id="10" w:name="_Toc7705530"/>
       <w:r>
         <w:t>Bugs</w:t>
       </w:r>
-      <w:bookmarkEnd w:id="7"/>
+      <w:bookmarkEnd w:id="10"/>
     </w:p>
     <w:p>
       <w:pPr>
@@ -1595,11 +1926,106 @@
           <w:numId w:val="1"/>
         </w:numPr>
       </w:pPr>
-      <w:bookmarkStart w:id="8" w:name="_Toc7516897"/>
+      <w:bookmarkStart w:id="11" w:name="_Toc7705531"/>
       <w:r>
         <w:t>Tests</w:t>
       </w:r>
-      <w:bookmarkEnd w:id="8"/>
+      <w:bookmarkEnd w:id="11"/>
+    </w:p>
+    <w:p>
+      <w:pPr>
+        <w:pStyle w:val="IntensivesZitat"/>
+        <w:rPr>
+          <w:rStyle w:val="SchwacherVerweis"/>
+          <w:smallCaps w:val="0"/>
+          <w:color w:val="4472C4" w:themeColor="accent1"/>
+        </w:rPr>
+      </w:pPr>
+      <w:r>
+        <w:rPr>
+          <w:rStyle w:val="SchwacherVerweis"/>
+          <w:smallCaps w:val="0"/>
+          <w:color w:val="4472C4" w:themeColor="accent1"/>
+        </w:rPr>
+        <w:t>Anforderung</w:t>
+      </w:r>
+    </w:p>
+    <w:p>
+      <w:r>
+        <w:t>Als ÖV-Benutzer möchte ich Start- und Endstation mittels Textsuche suchen können, damit ich nicht alle Stationsnamen auswendig lernen muss</w:t>
+      </w:r>
+      <w:r>
+        <w:t>.</w:t>
+      </w:r>
+    </w:p>
+    <w:p>
+      <w:r>
+        <w:t>Wenn der Benutzer anfangt zu Schreiben in einer der Beiden Eingabefeldern, dann soll das darunterliegende Feld dieses Wort suchen und alle möglichen Resultate anzeigen, die die Buchstaben dieses Worts enthalten. Am Schluss soll del Benutzer wählen können, welches Wort er gemeint haben soll.</w:t>
+      </w:r>
+    </w:p>
+    <w:p>
+      <w:pPr>
+        <w:pStyle w:val="IntensivesZitat"/>
+      </w:pPr>
+      <w:r>
+        <w:lastRenderedPageBreak/>
+        <w:t>Anforderung</w:t>
+      </w:r>
+    </w:p>
+    <w:p>
+      <w:r>
+        <w:t>Als ÖV-Benutzer möchte ich die aktuellen, d.h. mindestens die nächsten vier bis fünf Verbindungen zwischen den beiden gefundenen und ausgewählten Stationen sehen, damit ich weiss wann ich zur Station muss, um den für mich idealen Anschluss zu erwischen.</w:t>
+      </w:r>
+    </w:p>
+    <w:p>
+      <w:r>
+        <w:t xml:space="preserve">Wenn der User auf den Suchen Knopf drückt, sollen mindestens 4 Verbringungen mit den eingegeben Von- und Nachstationen erscheinen. </w:t>
+      </w:r>
+    </w:p>
+    <w:p>
+      <w:pPr>
+        <w:pStyle w:val="IntensivesZitat"/>
+      </w:pPr>
+      <w:r>
+        <w:t xml:space="preserve">Anforderung </w:t>
+      </w:r>
+    </w:p>
+    <w:p>
+      <w:r>
+        <w:t>Als ÖV-Benutzer möchte ich sehen, welche Verbindungen ab einer bestimmten Station vorhanden sind, damit ich bei mir zuhause eine Art Abfahrtstafel haben kann.</w:t>
+      </w:r>
+    </w:p>
+    <w:p>
+      <w:r>
+        <w:t xml:space="preserve">Wenn der Nutzer auf Abfahrtstafel drückt, soll </w:t>
+      </w:r>
+      <w:r>
+        <w:t>ein neues Fenster</w:t>
+      </w:r>
+      <w:r>
+        <w:t xml:space="preserve"> geöffnet werden, welches oben die bestimmte Station enthält und darunter alle Verbindungen ab diese</w:t>
+      </w:r>
+      <w:r>
+        <w:t xml:space="preserve"> Station. </w:t>
+      </w:r>
+    </w:p>
+    <w:p>
+      <w:pPr>
+        <w:pStyle w:val="IntensivesZitat"/>
+      </w:pPr>
+      <w:r>
+        <w:t>Anforderung</w:t>
+      </w:r>
+    </w:p>
+    <w:p>
+      <w:r>
+        <w:t>Ich möchte meine gefundenen Resultate via Mail weiterleiten können, damit auch andere von meinen Recherchen profitieren können</w:t>
+      </w:r>
+    </w:p>
+    <w:p>
+      <w:r>
+        <w:t>Wenn der Benutzer auf dem Email Knopf drückt, soll er an der Webseite seiner Email Provider weitergeleitet werden. Dort kann er ein Email schreiben.</w:t>
+      </w:r>
     </w:p>
     <w:p>
       <w:pPr>
@@ -1609,24 +2035,24 @@
           <w:numId w:val="1"/>
         </w:numPr>
       </w:pPr>
-      <w:bookmarkStart w:id="9" w:name="_Toc7516898"/>
+      <w:bookmarkStart w:id="12" w:name="_Toc7705532"/>
       <w:r>
         <w:t>Installation</w:t>
       </w:r>
-      <w:bookmarkEnd w:id="9"/>
+      <w:bookmarkEnd w:id="12"/>
     </w:p>
     <w:p>
       <w:pPr>
         <w:pStyle w:val="berschrift1"/>
       </w:pPr>
-      <w:bookmarkStart w:id="10" w:name="_Toc7516899"/>
+      <w:bookmarkStart w:id="13" w:name="_Toc7705533"/>
       <w:r>
         <w:t>5 Bewertung</w:t>
       </w:r>
-      <w:bookmarkEnd w:id="10"/>
+      <w:bookmarkEnd w:id="13"/>
     </w:p>
     <w:sectPr>
-      <w:headerReference w:type="default" r:id="rId11"/>
+      <w:headerReference w:type="default" r:id="rId12"/>
       <w:pgSz w:w="11906" w:h="16838"/>
       <w:pgMar w:top="1417" w:right="1701" w:bottom="1417" w:left="1701" w:header="708" w:footer="708" w:gutter="0"/>
       <w:cols w:space="708"/>
@@ -1822,6 +2248,119 @@
     </w:lvl>
   </w:abstractNum>
   <w:abstractNum w:abstractNumId="1" w15:restartNumberingAfterBreak="0">
+    <w:nsid w:val="71C60D74"/>
+    <w:multiLevelType w:val="hybridMultilevel"/>
+    <w:tmpl w:val="E354A67A"/>
+    <w:lvl w:ilvl="0" w:tplc="04070001">
+      <w:start w:val="1"/>
+      <w:numFmt w:val="bullet"/>
+      <w:lvlText w:val=""/>
+      <w:lvlJc w:val="left"/>
+      <w:pPr>
+        <w:ind w:left="720" w:hanging="360"/>
+      </w:pPr>
+      <w:rPr>
+        <w:rFonts w:ascii="Symbol" w:hAnsi="Symbol" w:hint="default"/>
+      </w:rPr>
+    </w:lvl>
+    <w:lvl w:ilvl="1" w:tplc="04070003">
+      <w:start w:val="1"/>
+      <w:numFmt w:val="bullet"/>
+      <w:lvlText w:val="o"/>
+      <w:lvlJc w:val="left"/>
+      <w:pPr>
+        <w:ind w:left="1440" w:hanging="360"/>
+      </w:pPr>
+      <w:rPr>
+        <w:rFonts w:ascii="Courier New" w:hAnsi="Courier New" w:cs="Courier New" w:hint="default"/>
+      </w:rPr>
+    </w:lvl>
+    <w:lvl w:ilvl="2" w:tplc="04070005" w:tentative="1">
+      <w:start w:val="1"/>
+      <w:numFmt w:val="bullet"/>
+      <w:lvlText w:val=""/>
+      <w:lvlJc w:val="left"/>
+      <w:pPr>
+        <w:ind w:left="2160" w:hanging="360"/>
+      </w:pPr>
+      <w:rPr>
+        <w:rFonts w:ascii="Wingdings" w:hAnsi="Wingdings" w:hint="default"/>
+      </w:rPr>
+    </w:lvl>
+    <w:lvl w:ilvl="3" w:tplc="04070001" w:tentative="1">
+      <w:start w:val="1"/>
+      <w:numFmt w:val="bullet"/>
+      <w:lvlText w:val=""/>
+      <w:lvlJc w:val="left"/>
+      <w:pPr>
+        <w:ind w:left="2880" w:hanging="360"/>
+      </w:pPr>
+      <w:rPr>
+        <w:rFonts w:ascii="Symbol" w:hAnsi="Symbol" w:hint="default"/>
+      </w:rPr>
+    </w:lvl>
+    <w:lvl w:ilvl="4" w:tplc="04070003" w:tentative="1">
+      <w:start w:val="1"/>
+      <w:numFmt w:val="bullet"/>
+      <w:lvlText w:val="o"/>
+      <w:lvlJc w:val="left"/>
+      <w:pPr>
+        <w:ind w:left="3600" w:hanging="360"/>
+      </w:pPr>
+      <w:rPr>
+        <w:rFonts w:ascii="Courier New" w:hAnsi="Courier New" w:cs="Courier New" w:hint="default"/>
+      </w:rPr>
+    </w:lvl>
+    <w:lvl w:ilvl="5" w:tplc="04070005" w:tentative="1">
+      <w:start w:val="1"/>
+      <w:numFmt w:val="bullet"/>
+      <w:lvlText w:val=""/>
+      <w:lvlJc w:val="left"/>
+      <w:pPr>
+        <w:ind w:left="4320" w:hanging="360"/>
+      </w:pPr>
+      <w:rPr>
+        <w:rFonts w:ascii="Wingdings" w:hAnsi="Wingdings" w:hint="default"/>
+      </w:rPr>
+    </w:lvl>
+    <w:lvl w:ilvl="6" w:tplc="04070001" w:tentative="1">
+      <w:start w:val="1"/>
+      <w:numFmt w:val="bullet"/>
+      <w:lvlText w:val=""/>
+      <w:lvlJc w:val="left"/>
+      <w:pPr>
+        <w:ind w:left="5040" w:hanging="360"/>
+      </w:pPr>
+      <w:rPr>
+        <w:rFonts w:ascii="Symbol" w:hAnsi="Symbol" w:hint="default"/>
+      </w:rPr>
+    </w:lvl>
+    <w:lvl w:ilvl="7" w:tplc="04070003" w:tentative="1">
+      <w:start w:val="1"/>
+      <w:numFmt w:val="bullet"/>
+      <w:lvlText w:val="o"/>
+      <w:lvlJc w:val="left"/>
+      <w:pPr>
+        <w:ind w:left="5760" w:hanging="360"/>
+      </w:pPr>
+      <w:rPr>
+        <w:rFonts w:ascii="Courier New" w:hAnsi="Courier New" w:cs="Courier New" w:hint="default"/>
+      </w:rPr>
+    </w:lvl>
+    <w:lvl w:ilvl="8" w:tplc="04070005" w:tentative="1">
+      <w:start w:val="1"/>
+      <w:numFmt w:val="bullet"/>
+      <w:lvlText w:val=""/>
+      <w:lvlJc w:val="left"/>
+      <w:pPr>
+        <w:ind w:left="6480" w:hanging="360"/>
+      </w:pPr>
+      <w:rPr>
+        <w:rFonts w:ascii="Wingdings" w:hAnsi="Wingdings" w:hint="default"/>
+      </w:rPr>
+    </w:lvl>
+  </w:abstractNum>
+  <w:abstractNum w:abstractNumId="2" w15:restartNumberingAfterBreak="0">
     <w:nsid w:val="7500566E"/>
     <w:multiLevelType w:val="multilevel"/>
     <w:tmpl w:val="1DC68376"/>
@@ -1935,10 +2474,13 @@
     </w:lvl>
   </w:abstractNum>
   <w:num w:numId="1">
-    <w:abstractNumId w:val="1"/>
+    <w:abstractNumId w:val="2"/>
   </w:num>
   <w:num w:numId="2">
     <w:abstractNumId w:val="0"/>
+  </w:num>
+  <w:num w:numId="3">
+    <w:abstractNumId w:val="1"/>
   </w:num>
 </w:numbering>
 </file>
@@ -2413,6 +2955,7 @@
   <w:style w:type="character" w:default="1" w:styleId="Absatz-Standardschriftart">
     <w:name w:val="Default Paragraph Font"/>
     <w:uiPriority w:val="1"/>
+    <w:semiHidden/>
     <w:unhideWhenUsed/>
   </w:style>
   <w:style w:type="table" w:default="1" w:styleId="NormaleTabelle">
@@ -2675,6 +3218,112 @@
       <w:sz w:val="18"/>
       <w:szCs w:val="18"/>
     </w:rPr>
+  </w:style>
+  <w:style w:type="character" w:styleId="SchwacherVerweis">
+    <w:name w:val="Subtle Reference"/>
+    <w:basedOn w:val="Absatz-Standardschriftart"/>
+    <w:uiPriority w:val="31"/>
+    <w:qFormat/>
+    <w:rsid w:val="00553560"/>
+    <w:rPr>
+      <w:smallCaps/>
+      <w:color w:val="5A5A5A" w:themeColor="text1" w:themeTint="A5"/>
+    </w:rPr>
+  </w:style>
+  <w:style w:type="paragraph" w:styleId="IntensivesZitat">
+    <w:name w:val="Intense Quote"/>
+    <w:basedOn w:val="Standard"/>
+    <w:next w:val="Standard"/>
+    <w:link w:val="IntensivesZitatZchn"/>
+    <w:uiPriority w:val="30"/>
+    <w:qFormat/>
+    <w:rsid w:val="00553560"/>
+    <w:pPr>
+      <w:pBdr>
+        <w:top w:val="single" w:sz="4" w:space="10" w:color="4472C4" w:themeColor="accent1"/>
+        <w:bottom w:val="single" w:sz="4" w:space="10" w:color="4472C4" w:themeColor="accent1"/>
+      </w:pBdr>
+      <w:spacing w:before="360" w:after="360"/>
+      <w:ind w:left="864" w:right="864"/>
+      <w:jc w:val="center"/>
+    </w:pPr>
+    <w:rPr>
+      <w:i/>
+      <w:iCs/>
+      <w:color w:val="4472C4" w:themeColor="accent1"/>
+    </w:rPr>
+  </w:style>
+  <w:style w:type="character" w:customStyle="1" w:styleId="IntensivesZitatZchn">
+    <w:name w:val="Intensives Zitat Zchn"/>
+    <w:basedOn w:val="Absatz-Standardschriftart"/>
+    <w:link w:val="IntensivesZitat"/>
+    <w:uiPriority w:val="30"/>
+    <w:rsid w:val="00553560"/>
+    <w:rPr>
+      <w:i/>
+      <w:iCs/>
+      <w:color w:val="4472C4" w:themeColor="accent1"/>
+      <w:lang w:val="de-CH"/>
+    </w:rPr>
+  </w:style>
+  <w:style w:type="character" w:styleId="IntensiverVerweis">
+    <w:name w:val="Intense Reference"/>
+    <w:basedOn w:val="Absatz-Standardschriftart"/>
+    <w:uiPriority w:val="32"/>
+    <w:qFormat/>
+    <w:rsid w:val="00553560"/>
+    <w:rPr>
+      <w:b/>
+      <w:bCs/>
+      <w:smallCaps/>
+      <w:color w:val="4472C4" w:themeColor="accent1"/>
+      <w:spacing w:val="5"/>
+    </w:rPr>
+  </w:style>
+  <w:style w:type="paragraph" w:styleId="Zitat">
+    <w:name w:val="Quote"/>
+    <w:basedOn w:val="Standard"/>
+    <w:next w:val="Standard"/>
+    <w:link w:val="ZitatZchn"/>
+    <w:uiPriority w:val="29"/>
+    <w:qFormat/>
+    <w:rsid w:val="00553560"/>
+    <w:pPr>
+      <w:spacing w:before="200"/>
+      <w:ind w:left="864" w:right="864"/>
+      <w:jc w:val="center"/>
+    </w:pPr>
+    <w:rPr>
+      <w:i/>
+      <w:iCs/>
+      <w:color w:val="404040" w:themeColor="text1" w:themeTint="BF"/>
+    </w:rPr>
+  </w:style>
+  <w:style w:type="character" w:customStyle="1" w:styleId="ZitatZchn">
+    <w:name w:val="Zitat Zchn"/>
+    <w:basedOn w:val="Absatz-Standardschriftart"/>
+    <w:link w:val="Zitat"/>
+    <w:uiPriority w:val="29"/>
+    <w:rsid w:val="00553560"/>
+    <w:rPr>
+      <w:i/>
+      <w:iCs/>
+      <w:color w:val="404040" w:themeColor="text1" w:themeTint="BF"/>
+      <w:lang w:val="de-CH"/>
+    </w:rPr>
+  </w:style>
+  <w:style w:type="paragraph" w:styleId="Verzeichnis3">
+    <w:name w:val="toc 3"/>
+    <w:basedOn w:val="Standard"/>
+    <w:next w:val="Standard"/>
+    <w:autoRedefine/>
+    <w:uiPriority w:val="39"/>
+    <w:unhideWhenUsed/>
+    <w:rsid w:val="00C92BAF"/>
+    <w:pPr>
+      <w:spacing w:after="100"/>
+      <w:ind w:left="440"/>
+    </w:pPr>
   </w:style>
 </w:styles>
 </file>
@@ -2979,7 +3628,7 @@
 </file>
 
 <file path=customXml/itemProps1.xml><?xml version="1.0" encoding="utf-8"?>
-<ds:datastoreItem xmlns:ds="http://schemas.openxmlformats.org/officeDocument/2006/customXml" ds:itemID="{E11D9E7B-871C-4360-A928-C0BDE449EE78}">
+<ds:datastoreItem xmlns:ds="http://schemas.openxmlformats.org/officeDocument/2006/customXml" ds:itemID="{BA842C3C-B7DA-4B21-B206-D5DBD078A4BF}">
   <ds:schemaRefs>
     <ds:schemaRef ds:uri="http://schemas.openxmlformats.org/officeDocument/2006/bibliography"/>
   </ds:schemaRefs>

</xml_diff>

<commit_message>
Änderungen am Code -> Maps und Abfahrtstafel und an der Doku
</commit_message>
<xml_diff>
--- a/Dokumentation Yago Romero.docx
+++ b/Dokumentation Yago Romero.docx
@@ -1413,10 +1413,46 @@
         <w:spacing w:before="240"/>
       </w:pPr>
       <w:r>
-        <w:t>Ich möchte meine gefundenen Resultate via Mail weiterleiten können, damit auch andere von meinen Recherchen profitieren können.</w:t>
+        <w:t>Ich möchte meine gefundenen Resultate via Mail weiterleiten können, damit auch andere von meinen Recherchen profitieren können. Priorität 3</w:t>
+      </w:r>
+    </w:p>
+    <w:p>
+      <w:pPr>
+        <w:pStyle w:val="Listenabsatz"/>
+      </w:pPr>
+    </w:p>
+    <w:p>
+      <w:pPr>
+        <w:pStyle w:val="Listenabsatz"/>
+        <w:numPr>
+          <w:ilvl w:val="0"/>
+          <w:numId w:val="2"/>
+        </w:numPr>
+        <w:spacing w:before="240"/>
+      </w:pPr>
+      <w:r>
+        <w:t>Als ÖV-Benutzer möchte ich sehen, wo sich eine Station befindet, damit ich mir besser vorstellen kann, wie die Situation vor Ort aussieht.</w:t>
       </w:r>
       <w:r>
         <w:t xml:space="preserve"> Priorität 3</w:t>
+      </w:r>
+    </w:p>
+    <w:p>
+      <w:pPr>
+        <w:pStyle w:val="Listenabsatz"/>
+      </w:pPr>
+    </w:p>
+    <w:p>
+      <w:pPr>
+        <w:pStyle w:val="Listenabsatz"/>
+        <w:numPr>
+          <w:ilvl w:val="0"/>
+          <w:numId w:val="2"/>
+        </w:numPr>
+        <w:spacing w:before="240"/>
+      </w:pPr>
+      <w:r>
+        <w:t>Als ÖV-Benutzer möchte Stationen finden, die sich ganz in der Nähe meiner aktuellen Position befinden, damit ich schnell einen Anschluss erreichen kann.</w:t>
       </w:r>
     </w:p>
     <w:p>
@@ -1461,42 +1497,6 @@
     </w:p>
     <w:p>
       <w:pPr>
-        <w:pStyle w:val="berschrift2"/>
-        <w:numPr>
-          <w:ilvl w:val="1"/>
-          <w:numId w:val="1"/>
-        </w:numPr>
-      </w:pPr>
-      <w:bookmarkStart w:id="6" w:name="_Toc7705527"/>
-      <w:r>
-        <w:t>Design</w:t>
-      </w:r>
-      <w:bookmarkEnd w:id="6"/>
-    </w:p>
-    <w:p>
-      <w:pPr>
-        <w:pStyle w:val="berschrift3"/>
-        <w:numPr>
-          <w:ilvl w:val="2"/>
-          <w:numId w:val="1"/>
-        </w:numPr>
-      </w:pPr>
-      <w:bookmarkStart w:id="7" w:name="_Toc7705528"/>
-      <w:r>
-        <w:t>Mockups</w:t>
-      </w:r>
-      <w:bookmarkEnd w:id="7"/>
-    </w:p>
-    <w:p>
-      <w:pPr>
-        <w:spacing w:before="240"/>
-      </w:pPr>
-      <w:r>
-        <w:t>Als erstes design habe ich folgende Mockups entworfen:</w:t>
-      </w:r>
-    </w:p>
-    <w:p>
-      <w:pPr>
         <w:keepNext/>
         <w:spacing w:before="240"/>
       </w:pPr>
@@ -1505,10 +1505,10 @@
           <w:noProof/>
         </w:rPr>
         <w:drawing>
-          <wp:inline distT="0" distB="0" distL="0" distR="0" wp14:anchorId="309F4091" wp14:editId="76AE56E8">
-            <wp:extent cx="5400040" cy="3817620"/>
-            <wp:effectExtent l="0" t="0" r="0" b="0"/>
-            <wp:docPr id="1" name="Grafik 1" descr="Ein Bild, das Screenshot enthält.&#10;&#10;Automatisch generierte Beschreibung"/>
+          <wp:inline distT="0" distB="0" distL="0" distR="0" wp14:anchorId="17011C87" wp14:editId="2010E7F3">
+            <wp:extent cx="5400040" cy="3726815"/>
+            <wp:effectExtent l="0" t="0" r="0" b="6985"/>
+            <wp:docPr id="8" name="Grafik 8" descr="Ein Bild, das Text, Karte enthält.&#10;&#10;Automatisch generierte Beschreibung"/>
             <wp:cNvGraphicFramePr>
               <a:graphicFrameLocks xmlns:a="http://schemas.openxmlformats.org/drawingml/2006/main" noChangeAspect="1"/>
             </wp:cNvGraphicFramePr>
@@ -1516,7 +1516,7 @@
               <a:graphicData uri="http://schemas.openxmlformats.org/drawingml/2006/picture">
                 <pic:pic xmlns:pic="http://schemas.openxmlformats.org/drawingml/2006/picture">
                   <pic:nvPicPr>
-                    <pic:cNvPr id="1" name="Mock1.PNG"/>
+                    <pic:cNvPr id="8" name="Use Case.PNG"/>
                     <pic:cNvPicPr/>
                   </pic:nvPicPr>
                   <pic:blipFill>
@@ -1534,7 +1534,7 @@
                   <pic:spPr>
                     <a:xfrm>
                       <a:off x="0" y="0"/>
-                      <a:ext cx="5400040" cy="3817620"/>
+                      <a:ext cx="5400040" cy="3726815"/>
                     </a:xfrm>
                     <a:prstGeom prst="rect">
                       <a:avLst/>
@@ -1550,7 +1550,7 @@
     <w:p>
       <w:pPr>
         <w:pStyle w:val="Beschriftung"/>
-        <w:ind w:left="2098"/>
+        <w:ind w:left="2832" w:firstLine="708"/>
       </w:pPr>
       <w:r>
         <w:t xml:space="preserve">Abbildung </w:t>
@@ -1574,23 +1574,65 @@
         <w:fldChar w:fldCharType="end"/>
       </w:r>
       <w:r>
-        <w:t xml:space="preserve"> Mockup für gesamt Funktionalität des Programms</w:t>
+        <w:t xml:space="preserve"> Use Case Diagramm</w:t>
+      </w:r>
+    </w:p>
+    <w:p>
+      <w:pPr>
+        <w:spacing w:before="240"/>
+      </w:pPr>
+    </w:p>
+    <w:p>
+      <w:pPr>
+        <w:pStyle w:val="berschrift2"/>
+        <w:numPr>
+          <w:ilvl w:val="1"/>
+          <w:numId w:val="1"/>
+        </w:numPr>
+      </w:pPr>
+      <w:bookmarkStart w:id="6" w:name="_Toc7705527"/>
+      <w:r>
+        <w:t>Design</w:t>
+      </w:r>
+      <w:bookmarkEnd w:id="6"/>
+    </w:p>
+    <w:p>
+      <w:pPr>
+        <w:pStyle w:val="berschrift3"/>
+        <w:numPr>
+          <w:ilvl w:val="2"/>
+          <w:numId w:val="1"/>
+        </w:numPr>
+      </w:pPr>
+      <w:bookmarkStart w:id="7" w:name="_Toc7705528"/>
+      <w:r>
+        <w:t>Mockups</w:t>
+      </w:r>
+      <w:bookmarkEnd w:id="7"/>
+    </w:p>
+    <w:p>
+      <w:pPr>
+        <w:spacing w:before="240"/>
+      </w:pPr>
+      <w:r>
+        <w:t>Als erstes design habe ich folgende Mockups entworfen:</w:t>
       </w:r>
     </w:p>
     <w:p>
       <w:pPr>
         <w:keepNext/>
+        <w:spacing w:before="240"/>
+        <w:ind w:left="1390" w:firstLine="708"/>
       </w:pPr>
       <w:r>
         <w:rPr>
           <w:noProof/>
         </w:rPr>
-        <w:lastRenderedPageBreak/>
         <w:drawing>
-          <wp:inline distT="0" distB="0" distL="0" distR="0" wp14:anchorId="320E46A2" wp14:editId="4F5F608E">
-            <wp:extent cx="5400040" cy="3806190"/>
-            <wp:effectExtent l="0" t="0" r="0" b="3810"/>
-            <wp:docPr id="2" name="Grafik 2" descr="Ein Bild, das Screenshot enthält.&#10;&#10;Automatisch generierte Beschreibung"/>
+          <wp:inline distT="0" distB="0" distL="0" distR="0" wp14:anchorId="309F4091" wp14:editId="044CC042">
+            <wp:extent cx="2682240" cy="1896240"/>
+            <wp:effectExtent l="0" t="0" r="3810" b="8890"/>
+            <wp:docPr id="1" name="Grafik 1" descr="Ein Bild, das Screenshot enthält.&#10;&#10;Automatisch generierte Beschreibung"/>
             <wp:cNvGraphicFramePr>
               <a:graphicFrameLocks xmlns:a="http://schemas.openxmlformats.org/drawingml/2006/main" noChangeAspect="1"/>
             </wp:cNvGraphicFramePr>
@@ -1598,11 +1640,11 @@
               <a:graphicData uri="http://schemas.openxmlformats.org/drawingml/2006/picture">
                 <pic:pic xmlns:pic="http://schemas.openxmlformats.org/drawingml/2006/picture">
                   <pic:nvPicPr>
-                    <pic:cNvPr id="2" name="Mock2.PNG"/>
+                    <pic:cNvPr id="1" name="Mock1.PNG"/>
                     <pic:cNvPicPr/>
                   </pic:nvPicPr>
                   <pic:blipFill>
-                    <a:blip r:embed="rId9">
+                    <a:blip r:embed="rId9" cstate="print">
                       <a:extLst>
                         <a:ext uri="{28A0092B-C50C-407E-A947-70E740481C1C}">
                           <a14:useLocalDpi xmlns:a14="http://schemas.microsoft.com/office/drawing/2010/main" val="0"/>
@@ -1616,7 +1658,7 @@
                   <pic:spPr>
                     <a:xfrm>
                       <a:off x="0" y="0"/>
-                      <a:ext cx="5400040" cy="3806190"/>
+                      <a:ext cx="2707568" cy="1914146"/>
                     </a:xfrm>
                     <a:prstGeom prst="rect">
                       <a:avLst/>
@@ -1632,7 +1674,7 @@
     <w:p>
       <w:pPr>
         <w:pStyle w:val="Beschriftung"/>
-        <w:ind w:left="1416" w:firstLine="708"/>
+        <w:ind w:left="2098"/>
       </w:pPr>
       <w:r>
         <w:t xml:space="preserve">Abbildung </w:t>
@@ -1651,6 +1693,89 @@
           <w:noProof/>
         </w:rPr>
         <w:t>2</w:t>
+      </w:r>
+      <w:r>
+        <w:fldChar w:fldCharType="end"/>
+      </w:r>
+      <w:r>
+        <w:t xml:space="preserve"> Mockup für gesamt Funktionalität des Programms</w:t>
+      </w:r>
+    </w:p>
+    <w:p>
+      <w:pPr>
+        <w:pStyle w:val="Beschriftung"/>
+        <w:ind w:left="2098"/>
+      </w:pPr>
+      <w:r>
+        <w:rPr>
+          <w:noProof/>
+        </w:rPr>
+        <w:lastRenderedPageBreak/>
+        <w:drawing>
+          <wp:inline distT="0" distB="0" distL="0" distR="0" wp14:anchorId="320E46A2" wp14:editId="676D141F">
+            <wp:extent cx="2849880" cy="2008724"/>
+            <wp:effectExtent l="0" t="0" r="7620" b="0"/>
+            <wp:docPr id="2" name="Grafik 2" descr="Ein Bild, das Screenshot enthält.&#10;&#10;Automatisch generierte Beschreibung"/>
+            <wp:cNvGraphicFramePr>
+              <a:graphicFrameLocks xmlns:a="http://schemas.openxmlformats.org/drawingml/2006/main" noChangeAspect="1"/>
+            </wp:cNvGraphicFramePr>
+            <a:graphic xmlns:a="http://schemas.openxmlformats.org/drawingml/2006/main">
+              <a:graphicData uri="http://schemas.openxmlformats.org/drawingml/2006/picture">
+                <pic:pic xmlns:pic="http://schemas.openxmlformats.org/drawingml/2006/picture">
+                  <pic:nvPicPr>
+                    <pic:cNvPr id="2" name="Mock2.PNG"/>
+                    <pic:cNvPicPr/>
+                  </pic:nvPicPr>
+                  <pic:blipFill>
+                    <a:blip r:embed="rId10" cstate="print">
+                      <a:extLst>
+                        <a:ext uri="{28A0092B-C50C-407E-A947-70E740481C1C}">
+                          <a14:useLocalDpi xmlns:a14="http://schemas.microsoft.com/office/drawing/2010/main" val="0"/>
+                        </a:ext>
+                      </a:extLst>
+                    </a:blip>
+                    <a:stretch>
+                      <a:fillRect/>
+                    </a:stretch>
+                  </pic:blipFill>
+                  <pic:spPr>
+                    <a:xfrm>
+                      <a:off x="0" y="0"/>
+                      <a:ext cx="2901513" cy="2045117"/>
+                    </a:xfrm>
+                    <a:prstGeom prst="rect">
+                      <a:avLst/>
+                    </a:prstGeom>
+                  </pic:spPr>
+                </pic:pic>
+              </a:graphicData>
+            </a:graphic>
+          </wp:inline>
+        </w:drawing>
+      </w:r>
+    </w:p>
+    <w:p>
+      <w:pPr>
+        <w:pStyle w:val="Beschriftung"/>
+        <w:ind w:left="2098"/>
+      </w:pPr>
+      <w:r>
+        <w:t xml:space="preserve">Abbildung </w:t>
+      </w:r>
+      <w:r>
+        <w:fldChar w:fldCharType="begin"/>
+      </w:r>
+      <w:r>
+        <w:instrText xml:space="preserve"> SEQ Abbildung \* ARABIC </w:instrText>
+      </w:r>
+      <w:r>
+        <w:fldChar w:fldCharType="separate"/>
+      </w:r>
+      <w:r>
+        <w:rPr>
+          <w:noProof/>
+        </w:rPr>
+        <w:t>3</w:t>
       </w:r>
       <w:r>
         <w:fldChar w:fldCharType="end"/>
@@ -1693,7 +1818,7 @@
                     <pic:cNvPicPr/>
                   </pic:nvPicPr>
                   <pic:blipFill>
-                    <a:blip r:embed="rId10">
+                    <a:blip r:embed="rId11">
                       <a:extLst>
                         <a:ext uri="{28A0092B-C50C-407E-A947-70E740481C1C}">
                           <a14:useLocalDpi xmlns:a14="http://schemas.microsoft.com/office/drawing/2010/main" val="0"/>
@@ -1741,7 +1866,7 @@
         <w:rPr>
           <w:noProof/>
         </w:rPr>
-        <w:t>3</w:t>
+        <w:t>4</w:t>
       </w:r>
       <w:r>
         <w:fldChar w:fldCharType="end"/>
@@ -1756,6 +1881,67 @@
         <w:t xml:space="preserve"> GUI design</w:t>
       </w:r>
     </w:p>
+    <w:p>
+      <w:r>
+        <w:t xml:space="preserve">Ich habe die Mockups als Entwurfs mustern Genomen und aus denen ein fertiges GUI erstellt. Dieses GUI implementiert die Funktion von Autocomplete, sowie die der Suche durch Eingabe einiger Worte mittels </w:t>
+      </w:r>
+      <w:proofErr w:type="spellStart"/>
+      <w:r>
+        <w:t>directory</w:t>
+      </w:r>
+      <w:proofErr w:type="spellEnd"/>
+      <w:r>
+        <w:t xml:space="preserve"> </w:t>
+      </w:r>
+      <w:proofErr w:type="spellStart"/>
+      <w:r>
+        <w:t>Searcher</w:t>
+      </w:r>
+      <w:proofErr w:type="spellEnd"/>
+      <w:r>
+        <w:t>.</w:t>
+      </w:r>
+    </w:p>
+    <w:p>
+      <w:r>
+        <w:t xml:space="preserve">Ich habe auch ein </w:t>
+      </w:r>
+      <w:proofErr w:type="spellStart"/>
+      <w:r>
+        <w:t>DateTime</w:t>
+      </w:r>
+      <w:proofErr w:type="spellEnd"/>
+      <w:r>
+        <w:t xml:space="preserve"> </w:t>
+      </w:r>
+      <w:proofErr w:type="spellStart"/>
+      <w:r>
+        <w:t>picker</w:t>
+      </w:r>
+      <w:proofErr w:type="spellEnd"/>
+      <w:r>
+        <w:t xml:space="preserve"> implementiert, damit der Benutzer einen beliebigen Tag oder Uhrzeit wählen kann, an welcher er gerne fahren mochte. </w:t>
+      </w:r>
+    </w:p>
+    <w:p>
+      <w:r>
+        <w:t xml:space="preserve">In der Mitte des Programms werden die Verbindungen angezeigt, die die Kriterien des Nutzers erfühlen. Sie werden in ein </w:t>
+      </w:r>
+      <w:proofErr w:type="spellStart"/>
+      <w:r>
+        <w:t>ListView</w:t>
+      </w:r>
+      <w:proofErr w:type="spellEnd"/>
+      <w:r>
+        <w:t xml:space="preserve"> angezeigt.</w:t>
+      </w:r>
+    </w:p>
+    <w:p>
+      <w:r>
+        <w:t xml:space="preserve">Mit dem Link «Mehr Information», kann der Benutzer auf weitere Funktionalitäten des Programms zugreifen.   </w:t>
+      </w:r>
+    </w:p>
+    <w:p/>
     <w:p>
       <w:pPr>
         <w:keepNext/>
@@ -1781,7 +1967,7 @@
                     <pic:cNvPicPr/>
                   </pic:nvPicPr>
                   <pic:blipFill>
-                    <a:blip r:embed="rId11">
+                    <a:blip r:embed="rId12">
                       <a:extLst>
                         <a:ext uri="{28A0092B-C50C-407E-A947-70E740481C1C}">
                           <a14:useLocalDpi xmlns:a14="http://schemas.microsoft.com/office/drawing/2010/main" val="0"/>
@@ -1829,7 +2015,7 @@
         <w:rPr>
           <w:noProof/>
         </w:rPr>
-        <w:t>4</w:t>
+        <w:t>5</w:t>
       </w:r>
       <w:r>
         <w:fldChar w:fldCharType="end"/>
@@ -1837,79 +2023,240 @@
       <w:r>
         <w:t xml:space="preserve"> Zweites GUI Design</w:t>
       </w:r>
+    </w:p>
+    <w:p/>
+    <w:p>
+      <w:pPr>
+        <w:pStyle w:val="berschrift3"/>
+        <w:numPr>
+          <w:ilvl w:val="2"/>
+          <w:numId w:val="4"/>
+        </w:numPr>
+      </w:pPr>
+      <w:r>
+        <w:t>Diagramme zur Umsetzung des Projekts</w:t>
+      </w:r>
+    </w:p>
+    <w:p>
+      <w:pPr>
+        <w:pStyle w:val="berschrift4"/>
+      </w:pPr>
+      <w:r>
+        <w:t>2.2.3.1 UML Diagramm</w:t>
+      </w:r>
+    </w:p>
+    <w:p>
+      <w:pPr>
+        <w:keepNext/>
+        <w:ind w:left="708" w:firstLine="708"/>
+      </w:pPr>
+      <w:r>
+        <w:rPr>
+          <w:noProof/>
+        </w:rPr>
+        <w:drawing>
+          <wp:inline distT="0" distB="0" distL="0" distR="0" wp14:anchorId="204086FB" wp14:editId="516FDA77">
+            <wp:extent cx="3002280" cy="2305020"/>
+            <wp:effectExtent l="0" t="0" r="7620" b="635"/>
+            <wp:docPr id="6" name="Grafik 6" descr="Ein Bild, das Screenshot enthält.&#10;&#10;Automatisch generierte Beschreibung"/>
+            <wp:cNvGraphicFramePr>
+              <a:graphicFrameLocks xmlns:a="http://schemas.openxmlformats.org/drawingml/2006/main" noChangeAspect="1"/>
+            </wp:cNvGraphicFramePr>
+            <a:graphic xmlns:a="http://schemas.openxmlformats.org/drawingml/2006/main">
+              <a:graphicData uri="http://schemas.openxmlformats.org/drawingml/2006/picture">
+                <pic:pic xmlns:pic="http://schemas.openxmlformats.org/drawingml/2006/picture">
+                  <pic:nvPicPr>
+                    <pic:cNvPr id="6" name="Klassendiagramm-SwissTransport.png"/>
+                    <pic:cNvPicPr/>
+                  </pic:nvPicPr>
+                  <pic:blipFill>
+                    <a:blip r:embed="rId13" cstate="print">
+                      <a:extLst>
+                        <a:ext uri="{28A0092B-C50C-407E-A947-70E740481C1C}">
+                          <a14:useLocalDpi xmlns:a14="http://schemas.microsoft.com/office/drawing/2010/main" val="0"/>
+                        </a:ext>
+                      </a:extLst>
+                    </a:blip>
+                    <a:stretch>
+                      <a:fillRect/>
+                    </a:stretch>
+                  </pic:blipFill>
+                  <pic:spPr>
+                    <a:xfrm>
+                      <a:off x="0" y="0"/>
+                      <a:ext cx="3019966" cy="2318599"/>
+                    </a:xfrm>
+                    <a:prstGeom prst="rect">
+                      <a:avLst/>
+                    </a:prstGeom>
+                  </pic:spPr>
+                </pic:pic>
+              </a:graphicData>
+            </a:graphic>
+          </wp:inline>
+        </w:drawing>
+      </w:r>
+    </w:p>
+    <w:p>
+      <w:pPr>
+        <w:pStyle w:val="Beschriftung"/>
+        <w:ind w:left="2124"/>
+      </w:pPr>
+      <w:r>
+        <w:t xml:space="preserve">Abbildung </w:t>
+      </w:r>
+      <w:r>
+        <w:fldChar w:fldCharType="begin"/>
+      </w:r>
+      <w:r>
+        <w:instrText xml:space="preserve"> SEQ Abbildung \* ARABIC </w:instrText>
+      </w:r>
+      <w:r>
+        <w:fldChar w:fldCharType="separate"/>
+      </w:r>
+      <w:r>
+        <w:rPr>
+          <w:noProof/>
+        </w:rPr>
+        <w:t>6</w:t>
+      </w:r>
+      <w:r>
+        <w:fldChar w:fldCharType="end"/>
+      </w:r>
+      <w:r>
+        <w:t xml:space="preserve"> Klassendiagramm Projekt</w:t>
+      </w:r>
+    </w:p>
+    <w:p>
+      <w:pPr>
+        <w:pStyle w:val="berschrift4"/>
+      </w:pPr>
+    </w:p>
+    <w:p>
+      <w:pPr>
+        <w:pStyle w:val="berschrift4"/>
+      </w:pPr>
+    </w:p>
+    <w:p>
+      <w:pPr>
+        <w:rPr>
+          <w:rFonts w:asciiTheme="majorHAnsi" w:eastAsiaTheme="majorEastAsia" w:hAnsiTheme="majorHAnsi" w:cstheme="majorBidi"/>
+          <w:i/>
+          <w:iCs/>
+          <w:color w:val="2F5496" w:themeColor="accent1" w:themeShade="BF"/>
+        </w:rPr>
+      </w:pPr>
+      <w:r>
+        <w:br w:type="page"/>
+      </w:r>
+    </w:p>
+    <w:p>
+      <w:pPr>
+        <w:pStyle w:val="berschrift4"/>
+      </w:pPr>
       <w:bookmarkStart w:id="9" w:name="_GoBack"/>
       <w:bookmarkEnd w:id="9"/>
     </w:p>
     <w:p>
-      <w:r>
-        <w:t>Ich habe die Mockups als Entwurf Mustern Genomen und aus denen ein fertiges GUI erstellt. Dieses GUI implementiert die Funktion von Autocomplete, sowie die der Suche</w:t>
-      </w:r>
-      <w:r>
-        <w:t xml:space="preserve"> durch Eingabe einiger Worte mittels </w:t>
-      </w:r>
-      <w:proofErr w:type="spellStart"/>
-      <w:r>
-        <w:t>directory</w:t>
-      </w:r>
-      <w:proofErr w:type="spellEnd"/>
-      <w:r>
-        <w:t xml:space="preserve"> </w:t>
-      </w:r>
-      <w:proofErr w:type="spellStart"/>
-      <w:r>
-        <w:t>Searcher</w:t>
-      </w:r>
-      <w:proofErr w:type="spellEnd"/>
-      <w:r>
-        <w:t>.</w:t>
-      </w:r>
-    </w:p>
-    <w:p>
-      <w:r>
-        <w:t xml:space="preserve">Ich habe auch ein </w:t>
-      </w:r>
-      <w:proofErr w:type="spellStart"/>
-      <w:r>
-        <w:t>DateTime</w:t>
-      </w:r>
-      <w:proofErr w:type="spellEnd"/>
-      <w:r>
-        <w:t xml:space="preserve"> </w:t>
-      </w:r>
-      <w:proofErr w:type="spellStart"/>
-      <w:r>
-        <w:t>picker</w:t>
-      </w:r>
-      <w:proofErr w:type="spellEnd"/>
-      <w:r>
-        <w:t xml:space="preserve"> implementiert, damit der Benutzer einen beliebigen Tag oder Uhrzeit wählen kann, an welcher er gerne fahren mochte. </w:t>
-      </w:r>
-    </w:p>
-    <w:p>
-      <w:r>
-        <w:t xml:space="preserve">In der Mitte des Programms werden die Verbindungen angezeigt, die die Kriterien des Nutzers erfühlen. Sie werden in ein </w:t>
-      </w:r>
-      <w:proofErr w:type="spellStart"/>
-      <w:r>
-        <w:t>DatagridView</w:t>
-      </w:r>
-      <w:proofErr w:type="spellEnd"/>
-      <w:r>
-        <w:t xml:space="preserve"> angezeigt.</w:t>
-      </w:r>
-    </w:p>
-    <w:p>
-      <w:r>
-        <w:t xml:space="preserve">Mit dem Link «Mehr Information», kann der Benutzer auf weitere Funktionalitäten des Programms zugreifen.   </w:t>
-      </w:r>
-    </w:p>
+      <w:pPr>
+        <w:pStyle w:val="berschrift4"/>
+      </w:pPr>
+      <w:r>
+        <w:t>2.2.3.2 Flussdiagramm</w:t>
+      </w:r>
+    </w:p>
+    <w:p/>
+    <w:p/>
+    <w:p>
+      <w:pPr>
+        <w:keepNext/>
+        <w:ind w:left="708" w:firstLine="708"/>
+      </w:pPr>
+      <w:r>
+        <w:rPr>
+          <w:noProof/>
+        </w:rPr>
+        <w:drawing>
+          <wp:inline distT="0" distB="0" distL="0" distR="0" wp14:anchorId="7981957F" wp14:editId="26DFEFA1">
+            <wp:extent cx="3104386" cy="2476500"/>
+            <wp:effectExtent l="0" t="0" r="1270" b="0"/>
+            <wp:docPr id="7" name="Grafik 7" descr="Ein Bild, das Text, Karte enthält.&#10;&#10;Automatisch generierte Beschreibung"/>
+            <wp:cNvGraphicFramePr>
+              <a:graphicFrameLocks xmlns:a="http://schemas.openxmlformats.org/drawingml/2006/main" noChangeAspect="1"/>
+            </wp:cNvGraphicFramePr>
+            <a:graphic xmlns:a="http://schemas.openxmlformats.org/drawingml/2006/main">
+              <a:graphicData uri="http://schemas.openxmlformats.org/drawingml/2006/picture">
+                <pic:pic xmlns:pic="http://schemas.openxmlformats.org/drawingml/2006/picture">
+                  <pic:nvPicPr>
+                    <pic:cNvPr id="7" name="Untitled Diagram.png"/>
+                    <pic:cNvPicPr/>
+                  </pic:nvPicPr>
+                  <pic:blipFill>
+                    <a:blip r:embed="rId14">
+                      <a:extLst>
+                        <a:ext uri="{28A0092B-C50C-407E-A947-70E740481C1C}">
+                          <a14:useLocalDpi xmlns:a14="http://schemas.microsoft.com/office/drawing/2010/main" val="0"/>
+                        </a:ext>
+                      </a:extLst>
+                    </a:blip>
+                    <a:stretch>
+                      <a:fillRect/>
+                    </a:stretch>
+                  </pic:blipFill>
+                  <pic:spPr>
+                    <a:xfrm>
+                      <a:off x="0" y="0"/>
+                      <a:ext cx="3104386" cy="2476500"/>
+                    </a:xfrm>
+                    <a:prstGeom prst="rect">
+                      <a:avLst/>
+                    </a:prstGeom>
+                  </pic:spPr>
+                </pic:pic>
+              </a:graphicData>
+            </a:graphic>
+          </wp:inline>
+        </w:drawing>
+      </w:r>
+    </w:p>
+    <w:p>
+      <w:pPr>
+        <w:pStyle w:val="Beschriftung"/>
+        <w:ind w:left="1416" w:firstLine="708"/>
+      </w:pPr>
+      <w:r>
+        <w:t xml:space="preserve">Abbildung </w:t>
+      </w:r>
+      <w:r>
+        <w:fldChar w:fldCharType="begin"/>
+      </w:r>
+      <w:r>
+        <w:instrText xml:space="preserve"> SEQ Abbildung \* ARABIC </w:instrText>
+      </w:r>
+      <w:r>
+        <w:fldChar w:fldCharType="separate"/>
+      </w:r>
+      <w:r>
+        <w:rPr>
+          <w:noProof/>
+        </w:rPr>
+        <w:t>7</w:t>
+      </w:r>
+      <w:r>
+        <w:fldChar w:fldCharType="end"/>
+      </w:r>
+      <w:r>
+        <w:t xml:space="preserve"> Flussdiagramm Eingabe von Stationen</w:t>
+      </w:r>
+    </w:p>
+    <w:p/>
     <w:p/>
     <w:p>
       <w:pPr>
         <w:pStyle w:val="berschrift2"/>
         <w:numPr>
           <w:ilvl w:val="1"/>
-          <w:numId w:val="1"/>
+          <w:numId w:val="4"/>
         </w:numPr>
       </w:pPr>
       <w:bookmarkStart w:id="10" w:name="_Toc7705530"/>
@@ -1923,7 +2270,7 @@
         <w:pStyle w:val="berschrift1"/>
         <w:numPr>
           <w:ilvl w:val="0"/>
-          <w:numId w:val="1"/>
+          <w:numId w:val="4"/>
         </w:numPr>
       </w:pPr>
       <w:bookmarkStart w:id="11" w:name="_Toc7705531"/>
@@ -1952,10 +2299,7 @@
     </w:p>
     <w:p>
       <w:r>
-        <w:t>Als ÖV-Benutzer möchte ich Start- und Endstation mittels Textsuche suchen können, damit ich nicht alle Stationsnamen auswendig lernen muss</w:t>
-      </w:r>
-      <w:r>
-        <w:t>.</w:t>
+        <w:t>Als ÖV-Benutzer möchte ich Start- und Endstation mittels Textsuche suchen können, damit ich nicht alle Stationsnamen auswendig lernen muss.</w:t>
       </w:r>
     </w:p>
     <w:p>
@@ -1968,17 +2312,17 @@
         <w:pStyle w:val="IntensivesZitat"/>
       </w:pPr>
       <w:r>
+        <w:t>Anforderung</w:t>
+      </w:r>
+    </w:p>
+    <w:p>
+      <w:r>
+        <w:t>Als ÖV-Benutzer möchte ich die aktuellen, d.h. mindestens die nächsten vier bis fünf Verbindungen zwischen den beiden gefundenen und ausgewählten Stationen sehen, damit ich weiss wann ich zur Station muss, um den für mich idealen Anschluss zu erwischen.</w:t>
+      </w:r>
+    </w:p>
+    <w:p>
+      <w:r>
         <w:lastRenderedPageBreak/>
-        <w:t>Anforderung</w:t>
-      </w:r>
-    </w:p>
-    <w:p>
-      <w:r>
-        <w:t>Als ÖV-Benutzer möchte ich die aktuellen, d.h. mindestens die nächsten vier bis fünf Verbindungen zwischen den beiden gefundenen und ausgewählten Stationen sehen, damit ich weiss wann ich zur Station muss, um den für mich idealen Anschluss zu erwischen.</w:t>
-      </w:r>
-    </w:p>
-    <w:p>
-      <w:r>
         <w:t xml:space="preserve">Wenn der User auf den Suchen Knopf drückt, sollen mindestens 4 Verbringungen mit den eingegeben Von- und Nachstationen erscheinen. </w:t>
       </w:r>
     </w:p>
@@ -2032,7 +2376,7 @@
         <w:pStyle w:val="berschrift1"/>
         <w:numPr>
           <w:ilvl w:val="0"/>
-          <w:numId w:val="1"/>
+          <w:numId w:val="4"/>
         </w:numPr>
       </w:pPr>
       <w:bookmarkStart w:id="12" w:name="_Toc7705532"/>
@@ -2052,7 +2396,7 @@
       <w:bookmarkEnd w:id="13"/>
     </w:p>
     <w:sectPr>
-      <w:headerReference w:type="default" r:id="rId12"/>
+      <w:headerReference w:type="default" r:id="rId15"/>
       <w:pgSz w:w="11906" w:h="16838"/>
       <w:pgMar w:top="1417" w:right="1701" w:bottom="1417" w:left="1701" w:header="708" w:footer="708" w:gutter="0"/>
       <w:cols w:space="708"/>
@@ -2135,6 +2479,119 @@
 <file path=word/numbering.xml><?xml version="1.0" encoding="utf-8"?>
 <w:numbering xmlns:wpc="http://schemas.microsoft.com/office/word/2010/wordprocessingCanvas" xmlns:cx="http://schemas.microsoft.com/office/drawing/2014/chartex" xmlns:cx1="http://schemas.microsoft.com/office/drawing/2015/9/8/chartex" xmlns:cx2="http://schemas.microsoft.com/office/drawing/2015/10/21/chartex" xmlns:cx3="http://schemas.microsoft.com/office/drawing/2016/5/9/chartex" xmlns:cx4="http://schemas.microsoft.com/office/drawing/2016/5/10/chartex" xmlns:cx5="http://schemas.microsoft.com/office/drawing/2016/5/11/chartex" xmlns:cx6="http://schemas.microsoft.com/office/drawing/2016/5/12/chartex" xmlns:cx7="http://schemas.microsoft.com/office/drawing/2016/5/13/chartex" xmlns:cx8="http://schemas.microsoft.com/office/drawing/2016/5/14/chartex" xmlns:mc="http://schemas.openxmlformats.org/markup-compatibility/2006" xmlns:aink="http://schemas.microsoft.com/office/drawing/2016/ink" xmlns:am3d="http://schemas.microsoft.com/office/drawing/2017/model3d" xmlns:o="urn:schemas-microsoft-com:office:office" xmlns:r="http://schemas.openxmlformats.org/officeDocument/2006/relationships" xmlns:m="http://schemas.openxmlformats.org/officeDocument/2006/math" xmlns:v="urn:schemas-microsoft-com:vml" xmlns:wp14="http://schemas.microsoft.com/office/word/2010/wordprocessingDrawing" xmlns:wp="http://schemas.openxmlformats.org/drawingml/2006/wordprocessingDrawing" xmlns:w10="urn:schemas-microsoft-com:office:word" xmlns:w="http://schemas.openxmlformats.org/wordprocessingml/2006/main" xmlns:w14="http://schemas.microsoft.com/office/word/2010/wordml" xmlns:w15="http://schemas.microsoft.com/office/word/2012/wordml" xmlns:w16cid="http://schemas.microsoft.com/office/word/2016/wordml/cid" xmlns:w16se="http://schemas.microsoft.com/office/word/2015/wordml/symex" xmlns:wpg="http://schemas.microsoft.com/office/word/2010/wordprocessingGroup" xmlns:wpi="http://schemas.microsoft.com/office/word/2010/wordprocessingInk" xmlns:wne="http://schemas.microsoft.com/office/word/2006/wordml" xmlns:wps="http://schemas.microsoft.com/office/word/2010/wordprocessingShape" mc:Ignorable="w14 w15 w16se w16cid wp14">
   <w:abstractNum w:abstractNumId="0" w15:restartNumberingAfterBreak="0">
+    <w:nsid w:val="29FF5BA4"/>
+    <w:multiLevelType w:val="multilevel"/>
+    <w:tmpl w:val="E81AE9B0"/>
+    <w:lvl w:ilvl="0">
+      <w:start w:val="2"/>
+      <w:numFmt w:val="decimal"/>
+      <w:lvlText w:val="%1"/>
+      <w:lvlJc w:val="left"/>
+      <w:pPr>
+        <w:ind w:left="480" w:hanging="480"/>
+      </w:pPr>
+      <w:rPr>
+        <w:rFonts w:hint="default"/>
+      </w:rPr>
+    </w:lvl>
+    <w:lvl w:ilvl="1">
+      <w:start w:val="2"/>
+      <w:numFmt w:val="decimal"/>
+      <w:lvlText w:val="%1.%2"/>
+      <w:lvlJc w:val="left"/>
+      <w:pPr>
+        <w:ind w:left="480" w:hanging="480"/>
+      </w:pPr>
+      <w:rPr>
+        <w:rFonts w:hint="default"/>
+      </w:rPr>
+    </w:lvl>
+    <w:lvl w:ilvl="2">
+      <w:start w:val="3"/>
+      <w:numFmt w:val="decimal"/>
+      <w:lvlText w:val="%1.%2.%3"/>
+      <w:lvlJc w:val="left"/>
+      <w:pPr>
+        <w:ind w:left="720" w:hanging="720"/>
+      </w:pPr>
+      <w:rPr>
+        <w:rFonts w:hint="default"/>
+      </w:rPr>
+    </w:lvl>
+    <w:lvl w:ilvl="3">
+      <w:start w:val="1"/>
+      <w:numFmt w:val="decimal"/>
+      <w:lvlText w:val="%1.%2.%3.%4"/>
+      <w:lvlJc w:val="left"/>
+      <w:pPr>
+        <w:ind w:left="720" w:hanging="720"/>
+      </w:pPr>
+      <w:rPr>
+        <w:rFonts w:hint="default"/>
+      </w:rPr>
+    </w:lvl>
+    <w:lvl w:ilvl="4">
+      <w:start w:val="1"/>
+      <w:numFmt w:val="decimal"/>
+      <w:lvlText w:val="%1.%2.%3.%4.%5"/>
+      <w:lvlJc w:val="left"/>
+      <w:pPr>
+        <w:ind w:left="1080" w:hanging="1080"/>
+      </w:pPr>
+      <w:rPr>
+        <w:rFonts w:hint="default"/>
+      </w:rPr>
+    </w:lvl>
+    <w:lvl w:ilvl="5">
+      <w:start w:val="1"/>
+      <w:numFmt w:val="decimal"/>
+      <w:lvlText w:val="%1.%2.%3.%4.%5.%6"/>
+      <w:lvlJc w:val="left"/>
+      <w:pPr>
+        <w:ind w:left="1080" w:hanging="1080"/>
+      </w:pPr>
+      <w:rPr>
+        <w:rFonts w:hint="default"/>
+      </w:rPr>
+    </w:lvl>
+    <w:lvl w:ilvl="6">
+      <w:start w:val="1"/>
+      <w:numFmt w:val="decimal"/>
+      <w:lvlText w:val="%1.%2.%3.%4.%5.%6.%7"/>
+      <w:lvlJc w:val="left"/>
+      <w:pPr>
+        <w:ind w:left="1440" w:hanging="1440"/>
+      </w:pPr>
+      <w:rPr>
+        <w:rFonts w:hint="default"/>
+      </w:rPr>
+    </w:lvl>
+    <w:lvl w:ilvl="7">
+      <w:start w:val="1"/>
+      <w:numFmt w:val="decimal"/>
+      <w:lvlText w:val="%1.%2.%3.%4.%5.%6.%7.%8"/>
+      <w:lvlJc w:val="left"/>
+      <w:pPr>
+        <w:ind w:left="1440" w:hanging="1440"/>
+      </w:pPr>
+      <w:rPr>
+        <w:rFonts w:hint="default"/>
+      </w:rPr>
+    </w:lvl>
+    <w:lvl w:ilvl="8">
+      <w:start w:val="1"/>
+      <w:numFmt w:val="decimal"/>
+      <w:lvlText w:val="%1.%2.%3.%4.%5.%6.%7.%8.%9"/>
+      <w:lvlJc w:val="left"/>
+      <w:pPr>
+        <w:ind w:left="1440" w:hanging="1440"/>
+      </w:pPr>
+      <w:rPr>
+        <w:rFonts w:hint="default"/>
+      </w:rPr>
+    </w:lvl>
+  </w:abstractNum>
+  <w:abstractNum w:abstractNumId="1" w15:restartNumberingAfterBreak="0">
     <w:nsid w:val="507617DD"/>
     <w:multiLevelType w:val="hybridMultilevel"/>
     <w:tmpl w:val="C1101DFC"/>
@@ -2247,7 +2704,7 @@
       </w:rPr>
     </w:lvl>
   </w:abstractNum>
-  <w:abstractNum w:abstractNumId="1" w15:restartNumberingAfterBreak="0">
+  <w:abstractNum w:abstractNumId="2" w15:restartNumberingAfterBreak="0">
     <w:nsid w:val="71C60D74"/>
     <w:multiLevelType w:val="hybridMultilevel"/>
     <w:tmpl w:val="E354A67A"/>
@@ -2360,7 +2817,7 @@
       </w:rPr>
     </w:lvl>
   </w:abstractNum>
-  <w:abstractNum w:abstractNumId="2" w15:restartNumberingAfterBreak="0">
+  <w:abstractNum w:abstractNumId="3" w15:restartNumberingAfterBreak="0">
     <w:nsid w:val="7500566E"/>
     <w:multiLevelType w:val="multilevel"/>
     <w:tmpl w:val="1DC68376"/>
@@ -2474,13 +2931,16 @@
     </w:lvl>
   </w:abstractNum>
   <w:num w:numId="1">
+    <w:abstractNumId w:val="3"/>
+  </w:num>
+  <w:num w:numId="2">
+    <w:abstractNumId w:val="1"/>
+  </w:num>
+  <w:num w:numId="3">
     <w:abstractNumId w:val="2"/>
   </w:num>
-  <w:num w:numId="2">
+  <w:num w:numId="4">
     <w:abstractNumId w:val="0"/>
-  </w:num>
-  <w:num w:numId="3">
-    <w:abstractNumId w:val="1"/>
   </w:num>
 </w:numbering>
 </file>
@@ -2952,6 +3412,28 @@
       <w:szCs w:val="24"/>
     </w:rPr>
   </w:style>
+  <w:style w:type="paragraph" w:styleId="berschrift4">
+    <w:name w:val="heading 4"/>
+    <w:basedOn w:val="Standard"/>
+    <w:next w:val="Standard"/>
+    <w:link w:val="berschrift4Zchn"/>
+    <w:uiPriority w:val="9"/>
+    <w:unhideWhenUsed/>
+    <w:qFormat/>
+    <w:rsid w:val="00365D76"/>
+    <w:pPr>
+      <w:keepNext/>
+      <w:keepLines/>
+      <w:spacing w:before="40" w:after="0"/>
+      <w:outlineLvl w:val="3"/>
+    </w:pPr>
+    <w:rPr>
+      <w:rFonts w:asciiTheme="majorHAnsi" w:eastAsiaTheme="majorEastAsia" w:hAnsiTheme="majorHAnsi" w:cstheme="majorBidi"/>
+      <w:i/>
+      <w:iCs/>
+      <w:color w:val="2F5496" w:themeColor="accent1" w:themeShade="BF"/>
+    </w:rPr>
+  </w:style>
   <w:style w:type="character" w:default="1" w:styleId="Absatz-Standardschriftart">
     <w:name w:val="Default Paragraph Font"/>
     <w:uiPriority w:val="1"/>
@@ -3325,6 +3807,20 @@
       <w:ind w:left="440"/>
     </w:pPr>
   </w:style>
+  <w:style w:type="character" w:customStyle="1" w:styleId="berschrift4Zchn">
+    <w:name w:val="Überschrift 4 Zchn"/>
+    <w:basedOn w:val="Absatz-Standardschriftart"/>
+    <w:link w:val="berschrift4"/>
+    <w:uiPriority w:val="9"/>
+    <w:rsid w:val="00365D76"/>
+    <w:rPr>
+      <w:rFonts w:asciiTheme="majorHAnsi" w:eastAsiaTheme="majorEastAsia" w:hAnsiTheme="majorHAnsi" w:cstheme="majorBidi"/>
+      <w:i/>
+      <w:iCs/>
+      <w:color w:val="2F5496" w:themeColor="accent1" w:themeShade="BF"/>
+      <w:lang w:val="de-CH"/>
+    </w:rPr>
+  </w:style>
 </w:styles>
 </file>
 
@@ -3628,7 +4124,7 @@
 </file>
 
 <file path=customXml/itemProps1.xml><?xml version="1.0" encoding="utf-8"?>
-<ds:datastoreItem xmlns:ds="http://schemas.openxmlformats.org/officeDocument/2006/customXml" ds:itemID="{BA842C3C-B7DA-4B21-B206-D5DBD078A4BF}">
+<ds:datastoreItem xmlns:ds="http://schemas.openxmlformats.org/officeDocument/2006/customXml" ds:itemID="{0712BB60-B2B4-4D1A-B473-F3673918E1EA}">
   <ds:schemaRefs>
     <ds:schemaRef ds:uri="http://schemas.openxmlformats.org/officeDocument/2006/bibliography"/>
   </ds:schemaRefs>

</xml_diff>

<commit_message>
Fertige version des Projekts Doku noch nicht vertig
</commit_message>
<xml_diff>
--- a/Dokumentation Yago Romero.docx
+++ b/Dokumentation Yago Romero.docx
@@ -2,50 +2,493 @@
 <file path=word/document.xml><?xml version="1.0" encoding="utf-8"?>
 <w:document xmlns:wpc="http://schemas.microsoft.com/office/word/2010/wordprocessingCanvas" xmlns:cx="http://schemas.microsoft.com/office/drawing/2014/chartex" xmlns:cx1="http://schemas.microsoft.com/office/drawing/2015/9/8/chartex" xmlns:cx2="http://schemas.microsoft.com/office/drawing/2015/10/21/chartex" xmlns:cx3="http://schemas.microsoft.com/office/drawing/2016/5/9/chartex" xmlns:cx4="http://schemas.microsoft.com/office/drawing/2016/5/10/chartex" xmlns:cx5="http://schemas.microsoft.com/office/drawing/2016/5/11/chartex" xmlns:cx6="http://schemas.microsoft.com/office/drawing/2016/5/12/chartex" xmlns:cx7="http://schemas.microsoft.com/office/drawing/2016/5/13/chartex" xmlns:cx8="http://schemas.microsoft.com/office/drawing/2016/5/14/chartex" xmlns:mc="http://schemas.openxmlformats.org/markup-compatibility/2006" xmlns:aink="http://schemas.microsoft.com/office/drawing/2016/ink" xmlns:am3d="http://schemas.microsoft.com/office/drawing/2017/model3d" xmlns:o="urn:schemas-microsoft-com:office:office" xmlns:r="http://schemas.openxmlformats.org/officeDocument/2006/relationships" xmlns:m="http://schemas.openxmlformats.org/officeDocument/2006/math" xmlns:v="urn:schemas-microsoft-com:vml" xmlns:wp14="http://schemas.microsoft.com/office/word/2010/wordprocessingDrawing" xmlns:wp="http://schemas.openxmlformats.org/drawingml/2006/wordprocessingDrawing" xmlns:w10="urn:schemas-microsoft-com:office:word" xmlns:w="http://schemas.openxmlformats.org/wordprocessingml/2006/main" xmlns:w14="http://schemas.microsoft.com/office/word/2010/wordml" xmlns:w15="http://schemas.microsoft.com/office/word/2012/wordml" xmlns:w16cid="http://schemas.microsoft.com/office/word/2016/wordml/cid" xmlns:w16se="http://schemas.microsoft.com/office/word/2015/wordml/symex" xmlns:wpg="http://schemas.microsoft.com/office/word/2010/wordprocessingGroup" xmlns:wpi="http://schemas.microsoft.com/office/word/2010/wordprocessingInk" xmlns:wne="http://schemas.microsoft.com/office/word/2006/wordml" xmlns:wps="http://schemas.microsoft.com/office/word/2010/wordprocessingShape" mc:Ignorable="w14 w15 w16se w16cid wp14">
   <w:body>
-    <w:p>
-      <w:pPr>
-        <w:pStyle w:val="Titel"/>
-        <w:spacing w:before="4560"/>
-        <w:jc w:val="center"/>
-      </w:pPr>
-      <w:r>
-        <w:t>Projekt Modul 318</w:t>
-      </w:r>
-    </w:p>
-    <w:p>
-      <w:pPr>
-        <w:pStyle w:val="Untertitel"/>
-        <w:jc w:val="center"/>
-        <w:rPr>
-          <w:sz w:val="36"/>
-          <w:szCs w:val="36"/>
-        </w:rPr>
-      </w:pPr>
-      <w:proofErr w:type="spellStart"/>
-      <w:r>
-        <w:rPr>
-          <w:sz w:val="36"/>
-          <w:szCs w:val="36"/>
-        </w:rPr>
-        <w:t>SwissTransport</w:t>
-      </w:r>
-      <w:proofErr w:type="spellEnd"/>
-    </w:p>
-    <w:p/>
-    <w:p>
-      <w:r>
-        <w:br w:type="page"/>
-      </w:r>
-    </w:p>
     <w:sdt>
       <w:sdtPr>
-        <w:rPr>
-          <w:rFonts w:asciiTheme="minorHAnsi" w:eastAsiaTheme="minorHAnsi" w:hAnsiTheme="minorHAnsi" w:cstheme="minorBidi"/>
-          <w:color w:val="auto"/>
-          <w:sz w:val="22"/>
-          <w:szCs w:val="22"/>
-          <w:lang w:val="de-CH" w:eastAsia="en-US"/>
-        </w:rPr>
+        <w:id w:val="-2068637811"/>
+        <w:docPartObj>
+          <w:docPartGallery w:val="Cover Pages"/>
+          <w:docPartUnique/>
+        </w:docPartObj>
+      </w:sdtPr>
+      <w:sdtContent>
+        <w:p>
+          <w:r>
+            <w:rPr>
+              <w:noProof/>
+            </w:rPr>
+            <mc:AlternateContent>
+              <mc:Choice Requires="wpg">
+                <w:drawing>
+                  <wp:anchor distT="0" distB="0" distL="114300" distR="114300" simplePos="0" relativeHeight="251659264" behindDoc="1" locked="0" layoutInCell="1" allowOverlap="1" wp14:anchorId="272342B6" wp14:editId="1A4C8DA9">
+                    <wp:simplePos x="0" y="0"/>
+                    <wp:positionH relativeFrom="page">
+                      <wp:align>center</wp:align>
+                    </wp:positionH>
+                    <wp:positionV relativeFrom="page">
+                      <wp:align>center</wp:align>
+                    </wp:positionV>
+                    <wp:extent cx="6864824" cy="9123528"/>
+                    <wp:effectExtent l="0" t="0" r="0" b="0"/>
+                    <wp:wrapNone/>
+                    <wp:docPr id="193" name="Gruppe 193"/>
+                    <wp:cNvGraphicFramePr/>
+                    <a:graphic xmlns:a="http://schemas.openxmlformats.org/drawingml/2006/main">
+                      <a:graphicData uri="http://schemas.microsoft.com/office/word/2010/wordprocessingGroup">
+                        <wpg:wgp>
+                          <wpg:cNvGrpSpPr/>
+                          <wpg:grpSpPr>
+                            <a:xfrm>
+                              <a:off x="0" y="0"/>
+                              <a:ext cx="6864824" cy="9123528"/>
+                              <a:chOff x="0" y="0"/>
+                              <a:chExt cx="6864824" cy="9123528"/>
+                            </a:xfrm>
+                          </wpg:grpSpPr>
+                          <wps:wsp>
+                            <wps:cNvPr id="194" name="Rechteck 194"/>
+                            <wps:cNvSpPr/>
+                            <wps:spPr>
+                              <a:xfrm>
+                                <a:off x="0" y="0"/>
+                                <a:ext cx="6858000" cy="1371600"/>
+                              </a:xfrm>
+                              <a:prstGeom prst="rect">
+                                <a:avLst/>
+                              </a:prstGeom>
+                              <a:solidFill>
+                                <a:schemeClr val="accent1"/>
+                              </a:solidFill>
+                              <a:ln>
+                                <a:noFill/>
+                              </a:ln>
+                            </wps:spPr>
+                            <wps:style>
+                              <a:lnRef idx="2">
+                                <a:schemeClr val="accent1">
+                                  <a:shade val="50000"/>
+                                </a:schemeClr>
+                              </a:lnRef>
+                              <a:fillRef idx="1">
+                                <a:schemeClr val="accent1"/>
+                              </a:fillRef>
+                              <a:effectRef idx="0">
+                                <a:schemeClr val="accent1"/>
+                              </a:effectRef>
+                              <a:fontRef idx="minor">
+                                <a:schemeClr val="lt1"/>
+                              </a:fontRef>
+                            </wps:style>
+                            <wps:bodyPr rot="0" spcFirstLastPara="0" vertOverflow="overflow" horzOverflow="overflow" vert="horz" wrap="square" lIns="91440" tIns="45720" rIns="91440" bIns="45720" numCol="1" spcCol="0" rtlCol="0" fromWordArt="0" anchor="ctr" anchorCtr="0" forceAA="0" compatLnSpc="1">
+                              <a:prstTxWarp prst="textNoShape">
+                                <a:avLst/>
+                              </a:prstTxWarp>
+                              <a:noAutofit/>
+                            </wps:bodyPr>
+                          </wps:wsp>
+                          <wps:wsp>
+                            <wps:cNvPr id="195" name="Rechteck 195"/>
+                            <wps:cNvSpPr/>
+                            <wps:spPr>
+                              <a:xfrm>
+                                <a:off x="0" y="4094328"/>
+                                <a:ext cx="6858000" cy="5029200"/>
+                              </a:xfrm>
+                              <a:prstGeom prst="rect">
+                                <a:avLst/>
+                              </a:prstGeom>
+                              <a:solidFill>
+                                <a:schemeClr val="accent1"/>
+                              </a:solidFill>
+                              <a:ln>
+                                <a:noFill/>
+                              </a:ln>
+                            </wps:spPr>
+                            <wps:style>
+                              <a:lnRef idx="2">
+                                <a:schemeClr val="accent1">
+                                  <a:shade val="50000"/>
+                                </a:schemeClr>
+                              </a:lnRef>
+                              <a:fillRef idx="1">
+                                <a:schemeClr val="accent1"/>
+                              </a:fillRef>
+                              <a:effectRef idx="0">
+                                <a:schemeClr val="accent1"/>
+                              </a:effectRef>
+                              <a:fontRef idx="minor">
+                                <a:schemeClr val="lt1"/>
+                              </a:fontRef>
+                            </wps:style>
+                            <wps:txbx>
+                              <w:txbxContent>
+                                <w:sdt>
+                                  <w:sdtPr>
+                                    <w:rPr>
+                                      <w:color w:val="FFFFFF" w:themeColor="background1"/>
+                                    </w:rPr>
+                                    <w:alias w:val="Autor"/>
+                                    <w:tag w:val=""/>
+                                    <w:id w:val="945428907"/>
+                                    <w:dataBinding w:prefixMappings="xmlns:ns0='http://purl.org/dc/elements/1.1/' xmlns:ns1='http://schemas.openxmlformats.org/package/2006/metadata/core-properties' " w:xpath="/ns1:coreProperties[1]/ns0:creator[1]" w:storeItemID="{6C3C8BC8-F283-45AE-878A-BAB7291924A1}"/>
+                                    <w:text/>
+                                  </w:sdtPr>
+                                  <w:sdtContent>
+                                    <w:p>
+                                      <w:pPr>
+                                        <w:pStyle w:val="KeinLeerraum"/>
+                                        <w:spacing w:before="120"/>
+                                        <w:jc w:val="center"/>
+                                        <w:rPr>
+                                          <w:color w:val="FFFFFF" w:themeColor="background1"/>
+                                        </w:rPr>
+                                      </w:pPr>
+                                      <w:r>
+                                        <w:rPr>
+                                          <w:color w:val="FFFFFF" w:themeColor="background1"/>
+                                        </w:rPr>
+                                        <w:t>Yago Romero Terzis 03/05/2019</w:t>
+                                      </w:r>
+                                    </w:p>
+                                  </w:sdtContent>
+                                </w:sdt>
+                                <w:p>
+                                  <w:pPr>
+                                    <w:pStyle w:val="KeinLeerraum"/>
+                                    <w:spacing w:before="120"/>
+                                    <w:jc w:val="center"/>
+                                    <w:rPr>
+                                      <w:color w:val="FFFFFF" w:themeColor="background1"/>
+                                    </w:rPr>
+                                  </w:pPr>
+                                  <w:sdt>
+                                    <w:sdtPr>
+                                      <w:rPr>
+                                        <w:caps/>
+                                        <w:color w:val="FFFFFF" w:themeColor="background1"/>
+                                      </w:rPr>
+                                      <w:alias w:val="Firma"/>
+                                      <w:tag w:val=""/>
+                                      <w:id w:val="1618182777"/>
+                                      <w:showingPlcHdr/>
+                                      <w:dataBinding w:prefixMappings="xmlns:ns0='http://schemas.openxmlformats.org/officeDocument/2006/extended-properties' " w:xpath="/ns0:Properties[1]/ns0:Company[1]" w:storeItemID="{6668398D-A668-4E3E-A5EB-62B293D839F1}"/>
+                                      <w:text/>
+                                    </w:sdtPr>
+                                    <w:sdtContent>
+                                      <w:r>
+                                        <w:rPr>
+                                          <w:caps/>
+                                          <w:color w:val="FFFFFF" w:themeColor="background1"/>
+                                        </w:rPr>
+                                        <w:t xml:space="preserve">     </w:t>
+                                      </w:r>
+                                    </w:sdtContent>
+                                  </w:sdt>
+                                  <w:r>
+                                    <w:rPr>
+                                      <w:color w:val="FFFFFF" w:themeColor="background1"/>
+                                    </w:rPr>
+                                    <w:t>  </w:t>
+                                  </w:r>
+                                  <w:sdt>
+                                    <w:sdtPr>
+                                      <w:rPr>
+                                        <w:color w:val="FFFFFF" w:themeColor="background1"/>
+                                      </w:rPr>
+                                      <w:alias w:val="Adresse"/>
+                                      <w:tag w:val=""/>
+                                      <w:id w:val="-253358678"/>
+                                      <w:showingPlcHdr/>
+                                      <w:dataBinding w:prefixMappings="xmlns:ns0='http://schemas.microsoft.com/office/2006/coverPageProps' " w:xpath="/ns0:CoverPageProperties[1]/ns0:CompanyAddress[1]" w:storeItemID="{55AF091B-3C7A-41E3-B477-F2FDAA23CFDA}"/>
+                                      <w:text/>
+                                    </w:sdtPr>
+                                    <w:sdtContent>
+                                      <w:r>
+                                        <w:rPr>
+                                          <w:color w:val="FFFFFF" w:themeColor="background1"/>
+                                        </w:rPr>
+                                        <w:t xml:space="preserve">     </w:t>
+                                      </w:r>
+                                    </w:sdtContent>
+                                  </w:sdt>
+                                </w:p>
+                              </w:txbxContent>
+                            </wps:txbx>
+                            <wps:bodyPr rot="0" spcFirstLastPara="0" vertOverflow="overflow" horzOverflow="overflow" vert="horz" wrap="square" lIns="457200" tIns="731520" rIns="457200" bIns="457200" numCol="1" spcCol="0" rtlCol="0" fromWordArt="0" anchor="b" anchorCtr="0" forceAA="0" compatLnSpc="1">
+                              <a:prstTxWarp prst="textNoShape">
+                                <a:avLst/>
+                              </a:prstTxWarp>
+                              <a:noAutofit/>
+                            </wps:bodyPr>
+                          </wps:wsp>
+                          <wps:wsp>
+                            <wps:cNvPr id="196" name="Textfeld 196"/>
+                            <wps:cNvSpPr txBox="1"/>
+                            <wps:spPr>
+                              <a:xfrm>
+                                <a:off x="6824" y="1371600"/>
+                                <a:ext cx="6858000" cy="2722728"/>
+                              </a:xfrm>
+                              <a:prstGeom prst="rect">
+                                <a:avLst/>
+                              </a:prstGeom>
+                              <a:solidFill>
+                                <a:schemeClr val="bg1"/>
+                              </a:solidFill>
+                              <a:ln w="6350">
+                                <a:noFill/>
+                              </a:ln>
+                              <a:effectLst/>
+                            </wps:spPr>
+                            <wps:style>
+                              <a:lnRef idx="0">
+                                <a:schemeClr val="accent1"/>
+                              </a:lnRef>
+                              <a:fillRef idx="0">
+                                <a:schemeClr val="accent1"/>
+                              </a:fillRef>
+                              <a:effectRef idx="0">
+                                <a:schemeClr val="accent1"/>
+                              </a:effectRef>
+                              <a:fontRef idx="minor">
+                                <a:schemeClr val="dk1"/>
+                              </a:fontRef>
+                            </wps:style>
+                            <wps:txbx>
+                              <w:txbxContent>
+                                <w:sdt>
+                                  <w:sdtPr>
+                                    <w:rPr>
+                                      <w:rFonts w:asciiTheme="majorHAnsi" w:eastAsiaTheme="majorEastAsia" w:hAnsiTheme="majorHAnsi" w:cstheme="majorBidi"/>
+                                      <w:caps/>
+                                      <w:color w:val="4472C4" w:themeColor="accent1"/>
+                                      <w:sz w:val="72"/>
+                                      <w:szCs w:val="72"/>
+                                    </w:rPr>
+                                    <w:alias w:val="Titel"/>
+                                    <w:tag w:val=""/>
+                                    <w:id w:val="-9991715"/>
+                                    <w:dataBinding w:prefixMappings="xmlns:ns0='http://purl.org/dc/elements/1.1/' xmlns:ns1='http://schemas.openxmlformats.org/package/2006/metadata/core-properties' " w:xpath="/ns1:coreProperties[1]/ns0:title[1]" w:storeItemID="{6C3C8BC8-F283-45AE-878A-BAB7291924A1}"/>
+                                    <w:text/>
+                                  </w:sdtPr>
+                                  <w:sdtContent>
+                                    <w:p>
+                                      <w:pPr>
+                                        <w:pStyle w:val="KeinLeerraum"/>
+                                        <w:jc w:val="center"/>
+                                        <w:rPr>
+                                          <w:rFonts w:asciiTheme="majorHAnsi" w:eastAsiaTheme="majorEastAsia" w:hAnsiTheme="majorHAnsi" w:cstheme="majorBidi"/>
+                                          <w:caps/>
+                                          <w:color w:val="4472C4" w:themeColor="accent1"/>
+                                          <w:sz w:val="72"/>
+                                          <w:szCs w:val="72"/>
+                                        </w:rPr>
+                                      </w:pPr>
+                                      <w:r>
+                                        <w:rPr>
+                                          <w:rFonts w:asciiTheme="majorHAnsi" w:eastAsiaTheme="majorEastAsia" w:hAnsiTheme="majorHAnsi" w:cstheme="majorBidi"/>
+                                          <w:caps/>
+                                          <w:color w:val="4472C4" w:themeColor="accent1"/>
+                                          <w:sz w:val="72"/>
+                                          <w:szCs w:val="72"/>
+                                        </w:rPr>
+                                        <w:t>Swisstransport</w:t>
+                                      </w:r>
+                                    </w:p>
+                                  </w:sdtContent>
+                                </w:sdt>
+                              </w:txbxContent>
+                            </wps:txbx>
+                            <wps:bodyPr rot="0" spcFirstLastPara="0" vertOverflow="overflow" horzOverflow="overflow" vert="horz" wrap="square" lIns="457200" tIns="91440" rIns="457200" bIns="91440" numCol="1" spcCol="0" rtlCol="0" fromWordArt="0" anchor="ctr" anchorCtr="0" forceAA="0" compatLnSpc="1">
+                              <a:prstTxWarp prst="textNoShape">
+                                <a:avLst/>
+                              </a:prstTxWarp>
+                              <a:noAutofit/>
+                            </wps:bodyPr>
+                          </wps:wsp>
+                        </wpg:wgp>
+                      </a:graphicData>
+                    </a:graphic>
+                    <wp14:sizeRelH relativeFrom="page">
+                      <wp14:pctWidth>88200</wp14:pctWidth>
+                    </wp14:sizeRelH>
+                    <wp14:sizeRelV relativeFrom="page">
+                      <wp14:pctHeight>90900</wp14:pctHeight>
+                    </wp14:sizeRelV>
+                  </wp:anchor>
+                </w:drawing>
+              </mc:Choice>
+              <mc:Fallback>
+                <w:pict>
+                  <v:group w14:anchorId="272342B6" id="Gruppe 193" o:spid="_x0000_s1026" style="position:absolute;margin-left:0;margin-top:0;width:540.55pt;height:718.4pt;z-index:-251657216;mso-width-percent:882;mso-height-percent:909;mso-position-horizontal:center;mso-position-horizontal-relative:page;mso-position-vertical:center;mso-position-vertical-relative:page;mso-width-percent:882;mso-height-percent:909" coordsize="68648,91235" o:gfxdata="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">
+                    <v:rect id="Rechteck 194" o:spid="_x0000_s1027" style="position:absolute;width:68580;height:13716;visibility:visible;mso-wrap-style:square;v-text-anchor:middle" o:gfxdata="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" fillcolor="#4472c4 [3204]" stroked="f" strokeweight="1pt"/>
+                    <v:rect id="Rechteck 195" o:spid="_x0000_s1028" style="position:absolute;top:40943;width:68580;height:50292;visibility:visible;mso-wrap-style:square;v-text-anchor:bottom" o:gfxdata="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" fillcolor="#4472c4 [3204]" stroked="f" strokeweight="1pt">
+                      <v:textbox inset="36pt,57.6pt,36pt,36pt">
+                        <w:txbxContent>
+                          <w:sdt>
+                            <w:sdtPr>
+                              <w:rPr>
+                                <w:color w:val="FFFFFF" w:themeColor="background1"/>
+                              </w:rPr>
+                              <w:alias w:val="Autor"/>
+                              <w:tag w:val=""/>
+                              <w:id w:val="945428907"/>
+                              <w:dataBinding w:prefixMappings="xmlns:ns0='http://purl.org/dc/elements/1.1/' xmlns:ns1='http://schemas.openxmlformats.org/package/2006/metadata/core-properties' " w:xpath="/ns1:coreProperties[1]/ns0:creator[1]" w:storeItemID="{6C3C8BC8-F283-45AE-878A-BAB7291924A1}"/>
+                              <w:text/>
+                            </w:sdtPr>
+                            <w:sdtContent>
+                              <w:p>
+                                <w:pPr>
+                                  <w:pStyle w:val="KeinLeerraum"/>
+                                  <w:spacing w:before="120"/>
+                                  <w:jc w:val="center"/>
+                                  <w:rPr>
+                                    <w:color w:val="FFFFFF" w:themeColor="background1"/>
+                                  </w:rPr>
+                                </w:pPr>
+                                <w:r>
+                                  <w:rPr>
+                                    <w:color w:val="FFFFFF" w:themeColor="background1"/>
+                                  </w:rPr>
+                                  <w:t>Yago Romero Terzis 03/05/2019</w:t>
+                                </w:r>
+                              </w:p>
+                            </w:sdtContent>
+                          </w:sdt>
+                          <w:p>
+                            <w:pPr>
+                              <w:pStyle w:val="KeinLeerraum"/>
+                              <w:spacing w:before="120"/>
+                              <w:jc w:val="center"/>
+                              <w:rPr>
+                                <w:color w:val="FFFFFF" w:themeColor="background1"/>
+                              </w:rPr>
+                            </w:pPr>
+                            <w:sdt>
+                              <w:sdtPr>
+                                <w:rPr>
+                                  <w:caps/>
+                                  <w:color w:val="FFFFFF" w:themeColor="background1"/>
+                                </w:rPr>
+                                <w:alias w:val="Firma"/>
+                                <w:tag w:val=""/>
+                                <w:id w:val="1618182777"/>
+                                <w:showingPlcHdr/>
+                                <w:dataBinding w:prefixMappings="xmlns:ns0='http://schemas.openxmlformats.org/officeDocument/2006/extended-properties' " w:xpath="/ns0:Properties[1]/ns0:Company[1]" w:storeItemID="{6668398D-A668-4E3E-A5EB-62B293D839F1}"/>
+                                <w:text/>
+                              </w:sdtPr>
+                              <w:sdtContent>
+                                <w:r>
+                                  <w:rPr>
+                                    <w:caps/>
+                                    <w:color w:val="FFFFFF" w:themeColor="background1"/>
+                                  </w:rPr>
+                                  <w:t xml:space="preserve">     </w:t>
+                                </w:r>
+                              </w:sdtContent>
+                            </w:sdt>
+                            <w:r>
+                              <w:rPr>
+                                <w:color w:val="FFFFFF" w:themeColor="background1"/>
+                              </w:rPr>
+                              <w:t>  </w:t>
+                            </w:r>
+                            <w:sdt>
+                              <w:sdtPr>
+                                <w:rPr>
+                                  <w:color w:val="FFFFFF" w:themeColor="background1"/>
+                                </w:rPr>
+                                <w:alias w:val="Adresse"/>
+                                <w:tag w:val=""/>
+                                <w:id w:val="-253358678"/>
+                                <w:showingPlcHdr/>
+                                <w:dataBinding w:prefixMappings="xmlns:ns0='http://schemas.microsoft.com/office/2006/coverPageProps' " w:xpath="/ns0:CoverPageProperties[1]/ns0:CompanyAddress[1]" w:storeItemID="{55AF091B-3C7A-41E3-B477-F2FDAA23CFDA}"/>
+                                <w:text/>
+                              </w:sdtPr>
+                              <w:sdtContent>
+                                <w:r>
+                                  <w:rPr>
+                                    <w:color w:val="FFFFFF" w:themeColor="background1"/>
+                                  </w:rPr>
+                                  <w:t xml:space="preserve">     </w:t>
+                                </w:r>
+                              </w:sdtContent>
+                            </w:sdt>
+                          </w:p>
+                        </w:txbxContent>
+                      </v:textbox>
+                    </v:rect>
+                    <v:shapetype id="_x0000_t202" coordsize="21600,21600" o:spt="202" path="m,l,21600r21600,l21600,xe">
+                      <v:stroke joinstyle="miter"/>
+                      <v:path gradientshapeok="t" o:connecttype="rect"/>
+                    </v:shapetype>
+                    <v:shape id="Textfeld 196" o:spid="_x0000_s1029" type="#_x0000_t202" style="position:absolute;left:68;top:13716;width:68580;height:27227;visibility:visible;mso-wrap-style:square;v-text-anchor:middle" o:gfxdata="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" fillcolor="white [3212]" stroked="f" strokeweight=".5pt">
+                      <v:textbox inset="36pt,7.2pt,36pt,7.2pt">
+                        <w:txbxContent>
+                          <w:sdt>
+                            <w:sdtPr>
+                              <w:rPr>
+                                <w:rFonts w:asciiTheme="majorHAnsi" w:eastAsiaTheme="majorEastAsia" w:hAnsiTheme="majorHAnsi" w:cstheme="majorBidi"/>
+                                <w:caps/>
+                                <w:color w:val="4472C4" w:themeColor="accent1"/>
+                                <w:sz w:val="72"/>
+                                <w:szCs w:val="72"/>
+                              </w:rPr>
+                              <w:alias w:val="Titel"/>
+                              <w:tag w:val=""/>
+                              <w:id w:val="-9991715"/>
+                              <w:dataBinding w:prefixMappings="xmlns:ns0='http://purl.org/dc/elements/1.1/' xmlns:ns1='http://schemas.openxmlformats.org/package/2006/metadata/core-properties' " w:xpath="/ns1:coreProperties[1]/ns0:title[1]" w:storeItemID="{6C3C8BC8-F283-45AE-878A-BAB7291924A1}"/>
+                              <w:text/>
+                            </w:sdtPr>
+                            <w:sdtContent>
+                              <w:p>
+                                <w:pPr>
+                                  <w:pStyle w:val="KeinLeerraum"/>
+                                  <w:jc w:val="center"/>
+                                  <w:rPr>
+                                    <w:rFonts w:asciiTheme="majorHAnsi" w:eastAsiaTheme="majorEastAsia" w:hAnsiTheme="majorHAnsi" w:cstheme="majorBidi"/>
+                                    <w:caps/>
+                                    <w:color w:val="4472C4" w:themeColor="accent1"/>
+                                    <w:sz w:val="72"/>
+                                    <w:szCs w:val="72"/>
+                                  </w:rPr>
+                                </w:pPr>
+                                <w:r>
+                                  <w:rPr>
+                                    <w:rFonts w:asciiTheme="majorHAnsi" w:eastAsiaTheme="majorEastAsia" w:hAnsiTheme="majorHAnsi" w:cstheme="majorBidi"/>
+                                    <w:caps/>
+                                    <w:color w:val="4472C4" w:themeColor="accent1"/>
+                                    <w:sz w:val="72"/>
+                                    <w:szCs w:val="72"/>
+                                  </w:rPr>
+                                  <w:t>Swisstransport</w:t>
+                                </w:r>
+                              </w:p>
+                            </w:sdtContent>
+                          </w:sdt>
+                        </w:txbxContent>
+                      </v:textbox>
+                    </v:shape>
+                    <w10:wrap anchorx="page" anchory="page"/>
+                  </v:group>
+                </w:pict>
+              </mc:Fallback>
+            </mc:AlternateContent>
+          </w:r>
+        </w:p>
+        <w:p>
+          <w:r>
+            <w:br w:type="page"/>
+          </w:r>
+        </w:p>
+      </w:sdtContent>
+    </w:sdt>
+    <w:p>
+      <w:pPr>
+        <w:pStyle w:val="Inhaltsverzeichnisberschrift"/>
+      </w:pPr>
+    </w:p>
+    <w:sdt>
+      <w:sdtPr>
         <w:id w:val="1296108950"/>
         <w:docPartObj>
           <w:docPartGallery w:val="Table of Contents"/>
@@ -60,9 +503,6 @@
       </w:sdtEndPr>
       <w:sdtContent>
         <w:p>
-          <w:pPr>
-            <w:pStyle w:val="Inhaltsverzeichnisberschrift"/>
-          </w:pPr>
           <w:r>
             <w:t>Inhaltsverzeichnis</w:t>
           </w:r>
@@ -89,7 +529,7 @@
           <w:r>
             <w:fldChar w:fldCharType="separate"/>
           </w:r>
-          <w:hyperlink w:anchor="_Toc7705521" w:history="1">
+          <w:hyperlink w:anchor="_Toc7775987" w:history="1">
             <w:r>
               <w:rPr>
                 <w:rStyle w:val="Hyperlink"/>
@@ -131,7 +571,7 @@
                 <w:noProof/>
                 <w:webHidden/>
               </w:rPr>
-              <w:instrText xml:space="preserve"> PAGEREF _Toc7705521 \h </w:instrText>
+              <w:instrText xml:space="preserve"> PAGEREF _Toc7775987 \h </w:instrText>
             </w:r>
             <w:r>
               <w:rPr>
@@ -151,7 +591,7 @@
                 <w:noProof/>
                 <w:webHidden/>
               </w:rPr>
-              <w:t>3</w:t>
+              <w:t>2</w:t>
             </w:r>
             <w:r>
               <w:rPr>
@@ -175,7 +615,7 @@
               <w:lang w:val="de-DE" w:eastAsia="de-DE"/>
             </w:rPr>
           </w:pPr>
-          <w:hyperlink w:anchor="_Toc7705522" w:history="1">
+          <w:hyperlink w:anchor="_Toc7775988" w:history="1">
             <w:r>
               <w:rPr>
                 <w:rStyle w:val="Hyperlink"/>
@@ -217,7 +657,7 @@
                 <w:noProof/>
                 <w:webHidden/>
               </w:rPr>
-              <w:instrText xml:space="preserve"> PAGEREF _Toc7705522 \h </w:instrText>
+              <w:instrText xml:space="preserve"> PAGEREF _Toc7775988 \h </w:instrText>
             </w:r>
             <w:r>
               <w:rPr>
@@ -237,7 +677,7 @@
                 <w:noProof/>
                 <w:webHidden/>
               </w:rPr>
-              <w:t>3</w:t>
+              <w:t>2</w:t>
             </w:r>
             <w:r>
               <w:rPr>
@@ -261,7 +701,7 @@
               <w:lang w:val="de-DE" w:eastAsia="de-DE"/>
             </w:rPr>
           </w:pPr>
-          <w:hyperlink w:anchor="_Toc7705523" w:history="1">
+          <w:hyperlink w:anchor="_Toc7775989" w:history="1">
             <w:r>
               <w:rPr>
                 <w:rStyle w:val="Hyperlink"/>
@@ -303,7 +743,7 @@
                 <w:noProof/>
                 <w:webHidden/>
               </w:rPr>
-              <w:instrText xml:space="preserve"> PAGEREF _Toc7705523 \h </w:instrText>
+              <w:instrText xml:space="preserve"> PAGEREF _Toc7775989 \h </w:instrText>
             </w:r>
             <w:r>
               <w:rPr>
@@ -323,7 +763,7 @@
                 <w:noProof/>
                 <w:webHidden/>
               </w:rPr>
-              <w:t>3</w:t>
+              <w:t>2</w:t>
             </w:r>
             <w:r>
               <w:rPr>
@@ -347,7 +787,7 @@
               <w:lang w:val="de-DE" w:eastAsia="de-DE"/>
             </w:rPr>
           </w:pPr>
-          <w:hyperlink w:anchor="_Toc7705524" w:history="1">
+          <w:hyperlink w:anchor="_Toc7775990" w:history="1">
             <w:r>
               <w:rPr>
                 <w:rStyle w:val="Hyperlink"/>
@@ -389,7 +829,7 @@
                 <w:noProof/>
                 <w:webHidden/>
               </w:rPr>
-              <w:instrText xml:space="preserve"> PAGEREF _Toc7705524 \h </w:instrText>
+              <w:instrText xml:space="preserve"> PAGEREF _Toc7775990 \h </w:instrText>
             </w:r>
             <w:r>
               <w:rPr>
@@ -409,7 +849,7 @@
                 <w:noProof/>
                 <w:webHidden/>
               </w:rPr>
-              <w:t>3</w:t>
+              <w:t>2</w:t>
             </w:r>
             <w:r>
               <w:rPr>
@@ -433,7 +873,7 @@
               <w:lang w:val="de-DE" w:eastAsia="de-DE"/>
             </w:rPr>
           </w:pPr>
-          <w:hyperlink w:anchor="_Toc7705525" w:history="1">
+          <w:hyperlink w:anchor="_Toc7775991" w:history="1">
             <w:r>
               <w:rPr>
                 <w:rStyle w:val="Hyperlink"/>
@@ -475,7 +915,7 @@
                 <w:noProof/>
                 <w:webHidden/>
               </w:rPr>
-              <w:instrText xml:space="preserve"> PAGEREF _Toc7705525 \h </w:instrText>
+              <w:instrText xml:space="preserve"> PAGEREF _Toc7775991 \h </w:instrText>
             </w:r>
             <w:r>
               <w:rPr>
@@ -495,7 +935,7 @@
                 <w:noProof/>
                 <w:webHidden/>
               </w:rPr>
-              <w:t>4</w:t>
+              <w:t>3</w:t>
             </w:r>
             <w:r>
               <w:rPr>
@@ -519,7 +959,7 @@
               <w:lang w:val="de-DE" w:eastAsia="de-DE"/>
             </w:rPr>
           </w:pPr>
-          <w:hyperlink w:anchor="_Toc7705526" w:history="1">
+          <w:hyperlink w:anchor="_Toc7775992" w:history="1">
             <w:r>
               <w:rPr>
                 <w:rStyle w:val="Hyperlink"/>
@@ -561,7 +1001,7 @@
                 <w:noProof/>
                 <w:webHidden/>
               </w:rPr>
-              <w:instrText xml:space="preserve"> PAGEREF _Toc7705526 \h </w:instrText>
+              <w:instrText xml:space="preserve"> PAGEREF _Toc7775992 \h </w:instrText>
             </w:r>
             <w:r>
               <w:rPr>
@@ -581,7 +1021,7 @@
                 <w:noProof/>
                 <w:webHidden/>
               </w:rPr>
-              <w:t>4</w:t>
+              <w:t>3</w:t>
             </w:r>
             <w:r>
               <w:rPr>
@@ -605,7 +1045,7 @@
               <w:lang w:val="de-DE" w:eastAsia="de-DE"/>
             </w:rPr>
           </w:pPr>
-          <w:hyperlink w:anchor="_Toc7705527" w:history="1">
+          <w:hyperlink w:anchor="_Toc7775993" w:history="1">
             <w:r>
               <w:rPr>
                 <w:rStyle w:val="Hyperlink"/>
@@ -647,7 +1087,7 @@
                 <w:noProof/>
                 <w:webHidden/>
               </w:rPr>
-              <w:instrText xml:space="preserve"> PAGEREF _Toc7705527 \h </w:instrText>
+              <w:instrText xml:space="preserve"> PAGEREF _Toc7775993 \h </w:instrText>
             </w:r>
             <w:r>
               <w:rPr>
@@ -667,7 +1107,7 @@
                 <w:noProof/>
                 <w:webHidden/>
               </w:rPr>
-              <w:t>4</w:t>
+              <w:t>3</w:t>
             </w:r>
             <w:r>
               <w:rPr>
@@ -686,10 +1126,12 @@
               <w:tab w:val="right" w:leader="dot" w:pos="8494"/>
             </w:tabs>
             <w:rPr>
+              <w:rFonts w:eastAsiaTheme="minorEastAsia"/>
               <w:noProof/>
+              <w:lang w:val="de-DE" w:eastAsia="de-DE"/>
             </w:rPr>
           </w:pPr>
-          <w:hyperlink w:anchor="_Toc7705528" w:history="1">
+          <w:hyperlink w:anchor="_Toc7775994" w:history="1">
             <w:r>
               <w:rPr>
                 <w:rStyle w:val="Hyperlink"/>
@@ -699,7 +1141,9 @@
             </w:r>
             <w:r>
               <w:rPr>
-                <w:noProof/>
+                <w:rFonts w:eastAsiaTheme="minorEastAsia"/>
+                <w:noProof/>
+                <w:lang w:val="de-DE" w:eastAsia="de-DE"/>
               </w:rPr>
               <w:tab/>
             </w:r>
@@ -729,7 +1173,7 @@
                 <w:noProof/>
                 <w:webHidden/>
               </w:rPr>
-              <w:instrText xml:space="preserve"> PAGEREF _Toc7705528 \h </w:instrText>
+              <w:instrText xml:space="preserve"> PAGEREF _Toc7775994 \h </w:instrText>
             </w:r>
             <w:r>
               <w:rPr>
@@ -749,7 +1193,7 @@
                 <w:noProof/>
                 <w:webHidden/>
               </w:rPr>
-              <w:t>4</w:t>
+              <w:t>3</w:t>
             </w:r>
             <w:r>
               <w:rPr>
@@ -767,10 +1211,12 @@
               <w:tab w:val="right" w:leader="dot" w:pos="8494"/>
             </w:tabs>
             <w:rPr>
+              <w:rFonts w:eastAsiaTheme="minorEastAsia"/>
               <w:noProof/>
+              <w:lang w:val="de-DE" w:eastAsia="de-DE"/>
             </w:rPr>
           </w:pPr>
-          <w:hyperlink w:anchor="_Toc7705529" w:history="1">
+          <w:hyperlink w:anchor="_Toc7775995" w:history="1">
             <w:r>
               <w:rPr>
                 <w:rStyle w:val="Hyperlink"/>
@@ -797,7 +1243,7 @@
                 <w:noProof/>
                 <w:webHidden/>
               </w:rPr>
-              <w:instrText xml:space="preserve"> PAGEREF _Toc7705529 \h </w:instrText>
+              <w:instrText xml:space="preserve"> PAGEREF _Toc7775995 \h </w:instrText>
             </w:r>
             <w:r>
               <w:rPr>
@@ -817,7 +1263,373 @@
                 <w:noProof/>
                 <w:webHidden/>
               </w:rPr>
+              <w:t>4</w:t>
+            </w:r>
+            <w:r>
+              <w:rPr>
+                <w:noProof/>
+                <w:webHidden/>
+              </w:rPr>
+              <w:fldChar w:fldCharType="end"/>
+            </w:r>
+          </w:hyperlink>
+        </w:p>
+        <w:p>
+          <w:pPr>
+            <w:pStyle w:val="Verzeichnis2"/>
+            <w:tabs>
+              <w:tab w:val="right" w:leader="dot" w:pos="8494"/>
+            </w:tabs>
+            <w:rPr>
+              <w:rFonts w:eastAsiaTheme="minorEastAsia"/>
+              <w:noProof/>
+              <w:lang w:val="de-DE" w:eastAsia="de-DE"/>
+            </w:rPr>
+          </w:pPr>
+          <w:hyperlink w:anchor="_Toc7775996" w:history="1">
+            <w:r>
+              <w:rPr>
+                <w:rStyle w:val="Hyperlink"/>
+                <w:noProof/>
+              </w:rPr>
+              <w:t>2.3 Endgültiges Design</w:t>
+            </w:r>
+            <w:r>
+              <w:rPr>
+                <w:noProof/>
+                <w:webHidden/>
+              </w:rPr>
+              <w:tab/>
+            </w:r>
+            <w:r>
+              <w:rPr>
+                <w:noProof/>
+                <w:webHidden/>
+              </w:rPr>
+              <w:fldChar w:fldCharType="begin"/>
+            </w:r>
+            <w:r>
+              <w:rPr>
+                <w:noProof/>
+                <w:webHidden/>
+              </w:rPr>
+              <w:instrText xml:space="preserve"> PAGEREF _Toc7775996 \h </w:instrText>
+            </w:r>
+            <w:r>
+              <w:rPr>
+                <w:noProof/>
+                <w:webHidden/>
+              </w:rPr>
+            </w:r>
+            <w:r>
+              <w:rPr>
+                <w:noProof/>
+                <w:webHidden/>
+              </w:rPr>
+              <w:fldChar w:fldCharType="separate"/>
+            </w:r>
+            <w:r>
+              <w:rPr>
+                <w:noProof/>
+                <w:webHidden/>
+              </w:rPr>
               <w:t>5</w:t>
+            </w:r>
+            <w:r>
+              <w:rPr>
+                <w:noProof/>
+                <w:webHidden/>
+              </w:rPr>
+              <w:fldChar w:fldCharType="end"/>
+            </w:r>
+          </w:hyperlink>
+        </w:p>
+        <w:p>
+          <w:pPr>
+            <w:pStyle w:val="Verzeichnis2"/>
+            <w:tabs>
+              <w:tab w:val="right" w:leader="dot" w:pos="8494"/>
+            </w:tabs>
+            <w:rPr>
+              <w:rFonts w:eastAsiaTheme="minorEastAsia"/>
+              <w:noProof/>
+              <w:lang w:val="de-DE" w:eastAsia="de-DE"/>
+            </w:rPr>
+          </w:pPr>
+          <w:hyperlink w:anchor="_Toc7775997" w:history="1">
+            <w:r>
+              <w:rPr>
+                <w:rStyle w:val="Hyperlink"/>
+                <w:noProof/>
+              </w:rPr>
+              <w:t>2.4 Diagramme zur Umsetzung des Projekts</w:t>
+            </w:r>
+            <w:r>
+              <w:rPr>
+                <w:noProof/>
+                <w:webHidden/>
+              </w:rPr>
+              <w:tab/>
+            </w:r>
+            <w:r>
+              <w:rPr>
+                <w:noProof/>
+                <w:webHidden/>
+              </w:rPr>
+              <w:fldChar w:fldCharType="begin"/>
+            </w:r>
+            <w:r>
+              <w:rPr>
+                <w:noProof/>
+                <w:webHidden/>
+              </w:rPr>
+              <w:instrText xml:space="preserve"> PAGEREF _Toc7775997 \h </w:instrText>
+            </w:r>
+            <w:r>
+              <w:rPr>
+                <w:noProof/>
+                <w:webHidden/>
+              </w:rPr>
+            </w:r>
+            <w:r>
+              <w:rPr>
+                <w:noProof/>
+                <w:webHidden/>
+              </w:rPr>
+              <w:fldChar w:fldCharType="separate"/>
+            </w:r>
+            <w:r>
+              <w:rPr>
+                <w:noProof/>
+                <w:webHidden/>
+              </w:rPr>
+              <w:t>7</w:t>
+            </w:r>
+            <w:r>
+              <w:rPr>
+                <w:noProof/>
+                <w:webHidden/>
+              </w:rPr>
+              <w:fldChar w:fldCharType="end"/>
+            </w:r>
+          </w:hyperlink>
+        </w:p>
+        <w:p>
+          <w:pPr>
+            <w:pStyle w:val="Verzeichnis3"/>
+            <w:tabs>
+              <w:tab w:val="right" w:leader="dot" w:pos="8494"/>
+            </w:tabs>
+            <w:rPr>
+              <w:rFonts w:eastAsiaTheme="minorEastAsia"/>
+              <w:noProof/>
+              <w:lang w:val="de-DE" w:eastAsia="de-DE"/>
+            </w:rPr>
+          </w:pPr>
+          <w:hyperlink w:anchor="_Toc7775998" w:history="1">
+            <w:r>
+              <w:rPr>
+                <w:rStyle w:val="Hyperlink"/>
+                <w:noProof/>
+              </w:rPr>
+              <w:t>2.4.1 UML Diagramm</w:t>
+            </w:r>
+            <w:r>
+              <w:rPr>
+                <w:noProof/>
+                <w:webHidden/>
+              </w:rPr>
+              <w:tab/>
+            </w:r>
+            <w:r>
+              <w:rPr>
+                <w:noProof/>
+                <w:webHidden/>
+              </w:rPr>
+              <w:fldChar w:fldCharType="begin"/>
+            </w:r>
+            <w:r>
+              <w:rPr>
+                <w:noProof/>
+                <w:webHidden/>
+              </w:rPr>
+              <w:instrText xml:space="preserve"> PAGEREF _Toc7775998 \h </w:instrText>
+            </w:r>
+            <w:r>
+              <w:rPr>
+                <w:noProof/>
+                <w:webHidden/>
+              </w:rPr>
+            </w:r>
+            <w:r>
+              <w:rPr>
+                <w:noProof/>
+                <w:webHidden/>
+              </w:rPr>
+              <w:fldChar w:fldCharType="separate"/>
+            </w:r>
+            <w:r>
+              <w:rPr>
+                <w:noProof/>
+                <w:webHidden/>
+              </w:rPr>
+              <w:t>7</w:t>
+            </w:r>
+            <w:r>
+              <w:rPr>
+                <w:noProof/>
+                <w:webHidden/>
+              </w:rPr>
+              <w:fldChar w:fldCharType="end"/>
+            </w:r>
+          </w:hyperlink>
+        </w:p>
+        <w:p>
+          <w:pPr>
+            <w:pStyle w:val="Verzeichnis3"/>
+            <w:tabs>
+              <w:tab w:val="right" w:leader="dot" w:pos="8494"/>
+            </w:tabs>
+            <w:rPr>
+              <w:rFonts w:eastAsiaTheme="minorEastAsia"/>
+              <w:noProof/>
+              <w:lang w:val="de-DE" w:eastAsia="de-DE"/>
+            </w:rPr>
+          </w:pPr>
+          <w:hyperlink w:anchor="_Toc7775999" w:history="1">
+            <w:r>
+              <w:rPr>
+                <w:rStyle w:val="Hyperlink"/>
+                <w:noProof/>
+              </w:rPr>
+              <w:t>2.4 .2 Flussdiagramm</w:t>
+            </w:r>
+            <w:r>
+              <w:rPr>
+                <w:noProof/>
+                <w:webHidden/>
+              </w:rPr>
+              <w:tab/>
+            </w:r>
+            <w:r>
+              <w:rPr>
+                <w:noProof/>
+                <w:webHidden/>
+              </w:rPr>
+              <w:fldChar w:fldCharType="begin"/>
+            </w:r>
+            <w:r>
+              <w:rPr>
+                <w:noProof/>
+                <w:webHidden/>
+              </w:rPr>
+              <w:instrText xml:space="preserve"> PAGEREF _Toc7775999 \h </w:instrText>
+            </w:r>
+            <w:r>
+              <w:rPr>
+                <w:noProof/>
+                <w:webHidden/>
+              </w:rPr>
+            </w:r>
+            <w:r>
+              <w:rPr>
+                <w:noProof/>
+                <w:webHidden/>
+              </w:rPr>
+              <w:fldChar w:fldCharType="separate"/>
+            </w:r>
+            <w:r>
+              <w:rPr>
+                <w:noProof/>
+                <w:webHidden/>
+              </w:rPr>
+              <w:t>8</w:t>
+            </w:r>
+            <w:r>
+              <w:rPr>
+                <w:noProof/>
+                <w:webHidden/>
+              </w:rPr>
+              <w:fldChar w:fldCharType="end"/>
+            </w:r>
+          </w:hyperlink>
+        </w:p>
+        <w:p>
+          <w:pPr>
+            <w:pStyle w:val="Verzeichnis1"/>
+            <w:tabs>
+              <w:tab w:val="left" w:pos="440"/>
+              <w:tab w:val="right" w:leader="dot" w:pos="8494"/>
+            </w:tabs>
+            <w:rPr>
+              <w:rFonts w:eastAsiaTheme="minorEastAsia"/>
+              <w:noProof/>
+              <w:lang w:val="de-DE" w:eastAsia="de-DE"/>
+            </w:rPr>
+          </w:pPr>
+          <w:hyperlink w:anchor="_Toc7776000" w:history="1">
+            <w:r>
+              <w:rPr>
+                <w:rStyle w:val="Hyperlink"/>
+                <w:noProof/>
+              </w:rPr>
+              <w:t>3</w:t>
+            </w:r>
+            <w:r>
+              <w:rPr>
+                <w:rFonts w:eastAsiaTheme="minorEastAsia"/>
+                <w:noProof/>
+                <w:lang w:val="de-DE" w:eastAsia="de-DE"/>
+              </w:rPr>
+              <w:tab/>
+            </w:r>
+            <w:r>
+              <w:rPr>
+                <w:rStyle w:val="Hyperlink"/>
+                <w:noProof/>
+              </w:rPr>
+              <w:t>Tests</w:t>
+            </w:r>
+            <w:r>
+              <w:rPr>
+                <w:noProof/>
+                <w:webHidden/>
+              </w:rPr>
+              <w:tab/>
+            </w:r>
+            <w:r>
+              <w:rPr>
+                <w:noProof/>
+                <w:webHidden/>
+              </w:rPr>
+              <w:fldChar w:fldCharType="begin"/>
+            </w:r>
+            <w:r>
+              <w:rPr>
+                <w:noProof/>
+                <w:webHidden/>
+              </w:rPr>
+              <w:instrText xml:space="preserve"> PAGEREF _Toc7776000 \h </w:instrText>
+            </w:r>
+            <w:r>
+              <w:rPr>
+                <w:noProof/>
+                <w:webHidden/>
+              </w:rPr>
+            </w:r>
+            <w:r>
+              <w:rPr>
+                <w:noProof/>
+                <w:webHidden/>
+              </w:rPr>
+              <w:fldChar w:fldCharType="separate"/>
+            </w:r>
+            <w:r>
+              <w:rPr>
+                <w:noProof/>
+                <w:webHidden/>
+              </w:rPr>
+              <w:t>8</w:t>
             </w:r>
             <w:r>
               <w:rPr>
@@ -841,13 +1653,13 @@
               <w:lang w:val="de-DE" w:eastAsia="de-DE"/>
             </w:rPr>
           </w:pPr>
-          <w:hyperlink w:anchor="_Toc7705530" w:history="1">
+          <w:hyperlink w:anchor="_Toc7776001" w:history="1">
             <w:r>
               <w:rPr>
                 <w:rStyle w:val="Hyperlink"/>
                 <w:noProof/>
               </w:rPr>
-              <w:t>2.3</w:t>
+              <w:t>3.1</w:t>
             </w:r>
             <w:r>
               <w:rPr>
@@ -883,7 +1695,7 @@
                 <w:noProof/>
                 <w:webHidden/>
               </w:rPr>
-              <w:instrText xml:space="preserve"> PAGEREF _Toc7705530 \h </w:instrText>
+              <w:instrText xml:space="preserve"> PAGEREF _Toc7776001 \h </w:instrText>
             </w:r>
             <w:r>
               <w:rPr>
@@ -903,7 +1715,7 @@
                 <w:noProof/>
                 <w:webHidden/>
               </w:rPr>
-              <w:t>6</w:t>
+              <w:t>9</w:t>
             </w:r>
             <w:r>
               <w:rPr>
@@ -927,13 +1739,13 @@
               <w:lang w:val="de-DE" w:eastAsia="de-DE"/>
             </w:rPr>
           </w:pPr>
-          <w:hyperlink w:anchor="_Toc7705531" w:history="1">
+          <w:hyperlink w:anchor="_Toc7776002" w:history="1">
             <w:r>
               <w:rPr>
                 <w:rStyle w:val="Hyperlink"/>
                 <w:noProof/>
               </w:rPr>
-              <w:t>3</w:t>
+              <w:t>4</w:t>
             </w:r>
             <w:r>
               <w:rPr>
@@ -948,7 +1760,7 @@
                 <w:rStyle w:val="Hyperlink"/>
                 <w:noProof/>
               </w:rPr>
-              <w:t>Tests</w:t>
+              <w:t>Installation</w:t>
             </w:r>
             <w:r>
               <w:rPr>
@@ -969,7 +1781,7 @@
                 <w:noProof/>
                 <w:webHidden/>
               </w:rPr>
-              <w:instrText xml:space="preserve"> PAGEREF _Toc7705531 \h </w:instrText>
+              <w:instrText xml:space="preserve"> PAGEREF _Toc7776002 \h </w:instrText>
             </w:r>
             <w:r>
               <w:rPr>
@@ -989,7 +1801,7 @@
                 <w:noProof/>
                 <w:webHidden/>
               </w:rPr>
-              <w:t>6</w:t>
+              <w:t>9</w:t>
             </w:r>
             <w:r>
               <w:rPr>
@@ -1013,13 +1825,13 @@
               <w:lang w:val="de-DE" w:eastAsia="de-DE"/>
             </w:rPr>
           </w:pPr>
-          <w:hyperlink w:anchor="_Toc7705532" w:history="1">
+          <w:hyperlink w:anchor="_Toc7776003" w:history="1">
             <w:r>
               <w:rPr>
                 <w:rStyle w:val="Hyperlink"/>
                 <w:noProof/>
               </w:rPr>
-              <w:t>4</w:t>
+              <w:t>5</w:t>
             </w:r>
             <w:r>
               <w:rPr>
@@ -1034,7 +1846,7 @@
                 <w:rStyle w:val="Hyperlink"/>
                 <w:noProof/>
               </w:rPr>
-              <w:t>Installation</w:t>
+              <w:t>Bewertung</w:t>
             </w:r>
             <w:r>
               <w:rPr>
@@ -1055,7 +1867,7 @@
                 <w:noProof/>
                 <w:webHidden/>
               </w:rPr>
-              <w:instrText xml:space="preserve"> PAGEREF _Toc7705532 \h </w:instrText>
+              <w:instrText xml:space="preserve"> PAGEREF _Toc7776003 \h </w:instrText>
             </w:r>
             <w:r>
               <w:rPr>
@@ -1075,77 +1887,7 @@
                 <w:noProof/>
                 <w:webHidden/>
               </w:rPr>
-              <w:t>7</w:t>
-            </w:r>
-            <w:r>
-              <w:rPr>
-                <w:noProof/>
-                <w:webHidden/>
-              </w:rPr>
-              <w:fldChar w:fldCharType="end"/>
-            </w:r>
-          </w:hyperlink>
-        </w:p>
-        <w:p>
-          <w:pPr>
-            <w:pStyle w:val="Verzeichnis1"/>
-            <w:tabs>
-              <w:tab w:val="right" w:leader="dot" w:pos="8494"/>
-            </w:tabs>
-            <w:rPr>
-              <w:rFonts w:eastAsiaTheme="minorEastAsia"/>
-              <w:noProof/>
-              <w:lang w:val="de-DE" w:eastAsia="de-DE"/>
-            </w:rPr>
-          </w:pPr>
-          <w:hyperlink w:anchor="_Toc7705533" w:history="1">
-            <w:r>
-              <w:rPr>
-                <w:rStyle w:val="Hyperlink"/>
-                <w:noProof/>
-              </w:rPr>
-              <w:t>5 Bewertung</w:t>
-            </w:r>
-            <w:r>
-              <w:rPr>
-                <w:noProof/>
-                <w:webHidden/>
-              </w:rPr>
-              <w:tab/>
-            </w:r>
-            <w:r>
-              <w:rPr>
-                <w:noProof/>
-                <w:webHidden/>
-              </w:rPr>
-              <w:fldChar w:fldCharType="begin"/>
-            </w:r>
-            <w:r>
-              <w:rPr>
-                <w:noProof/>
-                <w:webHidden/>
-              </w:rPr>
-              <w:instrText xml:space="preserve"> PAGEREF _Toc7705533 \h </w:instrText>
-            </w:r>
-            <w:r>
-              <w:rPr>
-                <w:noProof/>
-                <w:webHidden/>
-              </w:rPr>
-            </w:r>
-            <w:r>
-              <w:rPr>
-                <w:noProof/>
-                <w:webHidden/>
-              </w:rPr>
-              <w:fldChar w:fldCharType="separate"/>
-            </w:r>
-            <w:r>
-              <w:rPr>
-                <w:noProof/>
-                <w:webHidden/>
-              </w:rPr>
-              <w:t>7</w:t>
+              <w:t>9</w:t>
             </w:r>
             <w:r>
               <w:rPr>
@@ -1180,7 +1922,7 @@
           <w:numId w:val="1"/>
         </w:numPr>
       </w:pPr>
-      <w:bookmarkStart w:id="0" w:name="_Toc7705521"/>
+      <w:bookmarkStart w:id="0" w:name="_Toc7775987"/>
       <w:r>
         <w:lastRenderedPageBreak/>
         <w:t>Einleitung</w:t>
@@ -1234,7 +1976,7 @@
           <w:numId w:val="1"/>
         </w:numPr>
       </w:pPr>
-      <w:bookmarkStart w:id="1" w:name="_Toc7705522"/>
+      <w:bookmarkStart w:id="1" w:name="_Toc7775988"/>
       <w:r>
         <w:t>Zweck des Dokuments</w:t>
       </w:r>
@@ -1265,7 +2007,7 @@
           <w:numId w:val="1"/>
         </w:numPr>
       </w:pPr>
-      <w:bookmarkStart w:id="2" w:name="_Toc7705523"/>
+      <w:bookmarkStart w:id="2" w:name="_Toc7775989"/>
       <w:r>
         <w:t>Was wurde umgesetzt?</w:t>
       </w:r>
@@ -1287,7 +2029,7 @@
           <w:numId w:val="1"/>
         </w:numPr>
       </w:pPr>
-      <w:bookmarkStart w:id="3" w:name="_Toc7705524"/>
+      <w:bookmarkStart w:id="3" w:name="_Toc7775990"/>
       <w:r>
         <w:t>Anforderungen</w:t>
       </w:r>
@@ -1431,10 +2173,7 @@
         <w:spacing w:before="240"/>
       </w:pPr>
       <w:r>
-        <w:t>Als ÖV-Benutzer möchte ich sehen, wo sich eine Station befindet, damit ich mir besser vorstellen kann, wie die Situation vor Ort aussieht.</w:t>
-      </w:r>
-      <w:r>
-        <w:t xml:space="preserve"> Priorität 3</w:t>
+        <w:t>Als ÖV-Benutzer möchte ich sehen, wo sich eine Station befindet, damit ich mir besser vorstellen kann, wie die Situation vor Ort aussieht. Priorität 3</w:t>
       </w:r>
     </w:p>
     <w:p>
@@ -1463,7 +2202,7 @@
           <w:numId w:val="1"/>
         </w:numPr>
       </w:pPr>
-      <w:bookmarkStart w:id="4" w:name="_Toc7705525"/>
+      <w:bookmarkStart w:id="4" w:name="_Toc7775991"/>
       <w:r>
         <w:lastRenderedPageBreak/>
         <w:t>Funktionalität</w:t>
@@ -1478,7 +2217,7 @@
           <w:numId w:val="1"/>
         </w:numPr>
       </w:pPr>
-      <w:bookmarkStart w:id="5" w:name="_Toc7705526"/>
+      <w:bookmarkStart w:id="5" w:name="_Toc7775992"/>
       <w:r>
         <w:t>Use Case</w:t>
       </w:r>
@@ -1520,7 +2259,7 @@
                     <pic:cNvPicPr/>
                   </pic:nvPicPr>
                   <pic:blipFill>
-                    <a:blip r:embed="rId8">
+                    <a:blip r:embed="rId9">
                       <a:extLst>
                         <a:ext uri="{28A0092B-C50C-407E-A947-70E740481C1C}">
                           <a14:useLocalDpi xmlns:a14="http://schemas.microsoft.com/office/drawing/2010/main" val="0"/>
@@ -1590,7 +2329,7 @@
           <w:numId w:val="1"/>
         </w:numPr>
       </w:pPr>
-      <w:bookmarkStart w:id="6" w:name="_Toc7705527"/>
+      <w:bookmarkStart w:id="6" w:name="_Toc7775993"/>
       <w:r>
         <w:t>Design</w:t>
       </w:r>
@@ -1604,7 +2343,7 @@
           <w:numId w:val="1"/>
         </w:numPr>
       </w:pPr>
-      <w:bookmarkStart w:id="7" w:name="_Toc7705528"/>
+      <w:bookmarkStart w:id="7" w:name="_Toc7775994"/>
       <w:r>
         <w:t>Mockups</w:t>
       </w:r>
@@ -1644,7 +2383,7 @@
                     <pic:cNvPicPr/>
                   </pic:nvPicPr>
                   <pic:blipFill>
-                    <a:blip r:embed="rId9" cstate="print">
+                    <a:blip r:embed="rId10" cstate="print">
                       <a:extLst>
                         <a:ext uri="{28A0092B-C50C-407E-A947-70E740481C1C}">
                           <a14:useLocalDpi xmlns:a14="http://schemas.microsoft.com/office/drawing/2010/main" val="0"/>
@@ -1727,7 +2466,7 @@
                     <pic:cNvPicPr/>
                   </pic:nvPicPr>
                   <pic:blipFill>
-                    <a:blip r:embed="rId10" cstate="print">
+                    <a:blip r:embed="rId11" cstate="print">
                       <a:extLst>
                         <a:ext uri="{28A0092B-C50C-407E-A947-70E740481C1C}">
                           <a14:useLocalDpi xmlns:a14="http://schemas.microsoft.com/office/drawing/2010/main" val="0"/>
@@ -1788,7 +2527,7 @@
       <w:pPr>
         <w:pStyle w:val="berschrift3"/>
       </w:pPr>
-      <w:bookmarkStart w:id="8" w:name="_Toc7705529"/>
+      <w:bookmarkStart w:id="8" w:name="_Toc7775995"/>
       <w:r>
         <w:t>2.2.2 GUI Design</w:t>
       </w:r>
@@ -1818,7 +2557,7 @@
                     <pic:cNvPicPr/>
                   </pic:nvPicPr>
                   <pic:blipFill>
-                    <a:blip r:embed="rId11">
+                    <a:blip r:embed="rId12">
                       <a:extLst>
                         <a:ext uri="{28A0092B-C50C-407E-A947-70E740481C1C}">
                           <a14:useLocalDpi xmlns:a14="http://schemas.microsoft.com/office/drawing/2010/main" val="0"/>
@@ -1967,7 +2706,7 @@
                     <pic:cNvPicPr/>
                   </pic:nvPicPr>
                   <pic:blipFill>
-                    <a:blip r:embed="rId12">
+                    <a:blip r:embed="rId13">
                       <a:extLst>
                         <a:ext uri="{28A0092B-C50C-407E-A947-70E740481C1C}">
                           <a14:useLocalDpi xmlns:a14="http://schemas.microsoft.com/office/drawing/2010/main" val="0"/>
@@ -2024,41 +2763,44 @@
         <w:t xml:space="preserve"> Zweites GUI Design</w:t>
       </w:r>
     </w:p>
-    <w:p/>
-    <w:p>
-      <w:pPr>
-        <w:pStyle w:val="berschrift3"/>
-        <w:numPr>
-          <w:ilvl w:val="2"/>
-          <w:numId w:val="4"/>
-        </w:numPr>
-      </w:pPr>
-      <w:r>
-        <w:t>Diagramme zur Umsetzung des Projekts</w:t>
-      </w:r>
-    </w:p>
-    <w:p>
-      <w:pPr>
-        <w:pStyle w:val="berschrift4"/>
-      </w:pPr>
-      <w:r>
-        <w:t>2.2.3.1 UML Diagramm</w:t>
+    <w:p>
+      <w:pPr>
+        <w:pStyle w:val="berschrift2"/>
+      </w:pPr>
+      <w:bookmarkStart w:id="9" w:name="_Toc7775996"/>
+      <w:r>
+        <w:t>2.3</w:t>
+      </w:r>
+      <w:r>
+        <w:t xml:space="preserve"> </w:t>
+      </w:r>
+      <w:r>
+        <w:t>Endgültiges Design</w:t>
+      </w:r>
+      <w:bookmarkEnd w:id="9"/>
+    </w:p>
+    <w:p>
+      <w:pPr>
+        <w:spacing w:before="240"/>
+      </w:pPr>
+      <w:r>
+        <w:t>Am Ende habe ich mich für eine Version des Zweites GUI Design entschieden:</w:t>
       </w:r>
     </w:p>
     <w:p>
       <w:pPr>
         <w:keepNext/>
-        <w:ind w:left="708" w:firstLine="708"/>
+        <w:spacing w:before="240"/>
       </w:pPr>
       <w:r>
         <w:rPr>
           <w:noProof/>
         </w:rPr>
         <w:drawing>
-          <wp:inline distT="0" distB="0" distL="0" distR="0" wp14:anchorId="204086FB" wp14:editId="516FDA77">
-            <wp:extent cx="3002280" cy="2305020"/>
-            <wp:effectExtent l="0" t="0" r="7620" b="635"/>
-            <wp:docPr id="6" name="Grafik 6" descr="Ein Bild, das Screenshot enthält.&#10;&#10;Automatisch generierte Beschreibung"/>
+          <wp:inline distT="0" distB="0" distL="0" distR="0" wp14:anchorId="557046E3" wp14:editId="4E5D8EEF">
+            <wp:extent cx="5400040" cy="3710940"/>
+            <wp:effectExtent l="0" t="0" r="0" b="3810"/>
+            <wp:docPr id="11" name="Grafik 11" descr="Ein Bild, das Screenshot enthält.&#10;&#10;Automatisch generierte Beschreibung"/>
             <wp:cNvGraphicFramePr>
               <a:graphicFrameLocks xmlns:a="http://schemas.openxmlformats.org/drawingml/2006/main" noChangeAspect="1"/>
             </wp:cNvGraphicFramePr>
@@ -2066,129 +2808,7 @@
               <a:graphicData uri="http://schemas.openxmlformats.org/drawingml/2006/picture">
                 <pic:pic xmlns:pic="http://schemas.openxmlformats.org/drawingml/2006/picture">
                   <pic:nvPicPr>
-                    <pic:cNvPr id="6" name="Klassendiagramm-SwissTransport.png"/>
-                    <pic:cNvPicPr/>
-                  </pic:nvPicPr>
-                  <pic:blipFill>
-                    <a:blip r:embed="rId13" cstate="print">
-                      <a:extLst>
-                        <a:ext uri="{28A0092B-C50C-407E-A947-70E740481C1C}">
-                          <a14:useLocalDpi xmlns:a14="http://schemas.microsoft.com/office/drawing/2010/main" val="0"/>
-                        </a:ext>
-                      </a:extLst>
-                    </a:blip>
-                    <a:stretch>
-                      <a:fillRect/>
-                    </a:stretch>
-                  </pic:blipFill>
-                  <pic:spPr>
-                    <a:xfrm>
-                      <a:off x="0" y="0"/>
-                      <a:ext cx="3019966" cy="2318599"/>
-                    </a:xfrm>
-                    <a:prstGeom prst="rect">
-                      <a:avLst/>
-                    </a:prstGeom>
-                  </pic:spPr>
-                </pic:pic>
-              </a:graphicData>
-            </a:graphic>
-          </wp:inline>
-        </w:drawing>
-      </w:r>
-    </w:p>
-    <w:p>
-      <w:pPr>
-        <w:pStyle w:val="Beschriftung"/>
-        <w:ind w:left="2124"/>
-      </w:pPr>
-      <w:r>
-        <w:t xml:space="preserve">Abbildung </w:t>
-      </w:r>
-      <w:r>
-        <w:fldChar w:fldCharType="begin"/>
-      </w:r>
-      <w:r>
-        <w:instrText xml:space="preserve"> SEQ Abbildung \* ARABIC </w:instrText>
-      </w:r>
-      <w:r>
-        <w:fldChar w:fldCharType="separate"/>
-      </w:r>
-      <w:r>
-        <w:rPr>
-          <w:noProof/>
-        </w:rPr>
-        <w:t>6</w:t>
-      </w:r>
-      <w:r>
-        <w:fldChar w:fldCharType="end"/>
-      </w:r>
-      <w:r>
-        <w:t xml:space="preserve"> Klassendiagramm Projekt</w:t>
-      </w:r>
-    </w:p>
-    <w:p>
-      <w:pPr>
-        <w:pStyle w:val="berschrift4"/>
-      </w:pPr>
-    </w:p>
-    <w:p>
-      <w:pPr>
-        <w:pStyle w:val="berschrift4"/>
-      </w:pPr>
-    </w:p>
-    <w:p>
-      <w:pPr>
-        <w:rPr>
-          <w:rFonts w:asciiTheme="majorHAnsi" w:eastAsiaTheme="majorEastAsia" w:hAnsiTheme="majorHAnsi" w:cstheme="majorBidi"/>
-          <w:i/>
-          <w:iCs/>
-          <w:color w:val="2F5496" w:themeColor="accent1" w:themeShade="BF"/>
-        </w:rPr>
-      </w:pPr>
-      <w:r>
-        <w:br w:type="page"/>
-      </w:r>
-    </w:p>
-    <w:p>
-      <w:pPr>
-        <w:pStyle w:val="berschrift4"/>
-      </w:pPr>
-      <w:bookmarkStart w:id="9" w:name="_GoBack"/>
-      <w:bookmarkEnd w:id="9"/>
-    </w:p>
-    <w:p>
-      <w:pPr>
-        <w:pStyle w:val="berschrift4"/>
-      </w:pPr>
-      <w:r>
-        <w:t>2.2.3.2 Flussdiagramm</w:t>
-      </w:r>
-    </w:p>
-    <w:p/>
-    <w:p/>
-    <w:p>
-      <w:pPr>
-        <w:keepNext/>
-        <w:ind w:left="708" w:firstLine="708"/>
-      </w:pPr>
-      <w:r>
-        <w:rPr>
-          <w:noProof/>
-        </w:rPr>
-        <w:drawing>
-          <wp:inline distT="0" distB="0" distL="0" distR="0" wp14:anchorId="7981957F" wp14:editId="26DFEFA1">
-            <wp:extent cx="3104386" cy="2476500"/>
-            <wp:effectExtent l="0" t="0" r="1270" b="0"/>
-            <wp:docPr id="7" name="Grafik 7" descr="Ein Bild, das Text, Karte enthält.&#10;&#10;Automatisch generierte Beschreibung"/>
-            <wp:cNvGraphicFramePr>
-              <a:graphicFrameLocks xmlns:a="http://schemas.openxmlformats.org/drawingml/2006/main" noChangeAspect="1"/>
-            </wp:cNvGraphicFramePr>
-            <a:graphic xmlns:a="http://schemas.openxmlformats.org/drawingml/2006/main">
-              <a:graphicData uri="http://schemas.openxmlformats.org/drawingml/2006/picture">
-                <pic:pic xmlns:pic="http://schemas.openxmlformats.org/drawingml/2006/picture">
-                  <pic:nvPicPr>
-                    <pic:cNvPr id="7" name="Untitled Diagram.png"/>
+                    <pic:cNvPr id="11" name="GuiEnd.PNG"/>
                     <pic:cNvPicPr/>
                   </pic:nvPicPr>
                   <pic:blipFill>
@@ -2206,7 +2826,7 @@
                   <pic:spPr>
                     <a:xfrm>
                       <a:off x="0" y="0"/>
-                      <a:ext cx="3104386" cy="2476500"/>
+                      <a:ext cx="5400040" cy="3710940"/>
                     </a:xfrm>
                     <a:prstGeom prst="rect">
                       <a:avLst/>
@@ -2222,7 +2842,229 @@
     <w:p>
       <w:pPr>
         <w:pStyle w:val="Beschriftung"/>
-        <w:ind w:left="1416" w:firstLine="708"/>
+        <w:ind w:left="2832" w:firstLine="708"/>
+      </w:pPr>
+      <w:r>
+        <w:t xml:space="preserve">Abbildung </w:t>
+      </w:r>
+      <w:r>
+        <w:fldChar w:fldCharType="begin"/>
+      </w:r>
+      <w:r>
+        <w:instrText xml:space="preserve"> SEQ Abbildung \* ARABIC </w:instrText>
+      </w:r>
+      <w:r>
+        <w:fldChar w:fldCharType="separate"/>
+      </w:r>
+      <w:r>
+        <w:rPr>
+          <w:noProof/>
+        </w:rPr>
+        <w:t>6</w:t>
+      </w:r>
+      <w:r>
+        <w:fldChar w:fldCharType="end"/>
+      </w:r>
+      <w:r>
+        <w:t xml:space="preserve"> GUI Fertiges design</w:t>
+      </w:r>
+    </w:p>
+    <w:p>
+      <w:pPr>
+        <w:spacing w:before="240"/>
+      </w:pPr>
+      <w:r>
+        <w:lastRenderedPageBreak/>
+        <w:t xml:space="preserve">In dieser Version wurde der Knopf «Tauchen» eingefügt, der die Von- und Nach Stationen tauschen lässt falls der Benutzer wiesen möchte, wenn die Rückfahrt fährt.  </w:t>
+      </w:r>
+    </w:p>
+    <w:p>
+      <w:pPr>
+        <w:spacing w:before="240"/>
+      </w:pPr>
+      <w:r>
+        <w:t xml:space="preserve">Wenn der Benutzer auf dem Knopf «löschen» </w:t>
+      </w:r>
+      <w:r>
+        <w:t xml:space="preserve">klickt, dann löschen sich die Inhalte der Suchfelder. Wenn er auf dem Knopf «Ort anzeigen» drückt, wird er zu Google Maps weitergeleitet und wenn er auf «Email senden» drückt, wird er </w:t>
+      </w:r>
+      <w:r>
+        <w:t>zu seinem Standard</w:t>
+      </w:r>
+      <w:r>
+        <w:t xml:space="preserve"> email Provider weitergeleitet. </w:t>
+      </w:r>
+    </w:p>
+    <w:p>
+      <w:pPr>
+        <w:spacing w:before="240"/>
+      </w:pPr>
+    </w:p>
+    <w:p>
+      <w:pPr>
+        <w:spacing w:before="240"/>
+      </w:pPr>
+      <w:r>
+        <w:rPr>
+          <w:noProof/>
+        </w:rPr>
+        <w:drawing>
+          <wp:inline distT="0" distB="0" distL="0" distR="0" wp14:anchorId="2AD172D9" wp14:editId="3AC1D501">
+            <wp:extent cx="3109229" cy="3254022"/>
+            <wp:effectExtent l="0" t="0" r="0" b="3810"/>
+            <wp:docPr id="9" name="Grafik 9" descr="Ein Bild, das Screenshot enthält.&#10;&#10;Automatisch generierte Beschreibung"/>
+            <wp:cNvGraphicFramePr>
+              <a:graphicFrameLocks xmlns:a="http://schemas.openxmlformats.org/drawingml/2006/main" noChangeAspect="1"/>
+            </wp:cNvGraphicFramePr>
+            <a:graphic xmlns:a="http://schemas.openxmlformats.org/drawingml/2006/main">
+              <a:graphicData uri="http://schemas.openxmlformats.org/drawingml/2006/picture">
+                <pic:pic xmlns:pic="http://schemas.openxmlformats.org/drawingml/2006/picture">
+                  <pic:nvPicPr>
+                    <pic:cNvPr id="9" name="AbfahrtEnd.PNG"/>
+                    <pic:cNvPicPr/>
+                  </pic:nvPicPr>
+                  <pic:blipFill>
+                    <a:blip r:embed="rId15">
+                      <a:extLst>
+                        <a:ext uri="{28A0092B-C50C-407E-A947-70E740481C1C}">
+                          <a14:useLocalDpi xmlns:a14="http://schemas.microsoft.com/office/drawing/2010/main" val="0"/>
+                        </a:ext>
+                      </a:extLst>
+                    </a:blip>
+                    <a:stretch>
+                      <a:fillRect/>
+                    </a:stretch>
+                  </pic:blipFill>
+                  <pic:spPr>
+                    <a:xfrm>
+                      <a:off x="0" y="0"/>
+                      <a:ext cx="3109229" cy="3254022"/>
+                    </a:xfrm>
+                    <a:prstGeom prst="rect">
+                      <a:avLst/>
+                    </a:prstGeom>
+                  </pic:spPr>
+                </pic:pic>
+              </a:graphicData>
+            </a:graphic>
+          </wp:inline>
+        </w:drawing>
+      </w:r>
+    </w:p>
+    <w:p>
+      <w:pPr>
+        <w:spacing w:before="240"/>
+      </w:pPr>
+      <w:r>
+        <w:t>Ich habe auch eine Abfahrtstafel gemacht die durch den Knopf «Abfahrtstafel» erscheint. Dort kann der Nutze</w:t>
+      </w:r>
+      <w:r>
+        <w:t>r alle die Verbindungen, die ab einer bestimmten Station fahren,</w:t>
+      </w:r>
+      <w:r>
+        <w:t xml:space="preserve"> nachschauen</w:t>
+      </w:r>
+      <w:r>
+        <w:t>.</w:t>
+      </w:r>
+    </w:p>
+    <w:p>
+      <w:pPr>
+        <w:spacing w:before="240"/>
+      </w:pPr>
+    </w:p>
+    <w:p/>
+    <w:p>
+      <w:pPr>
+        <w:pStyle w:val="berschrift2"/>
+      </w:pPr>
+      <w:bookmarkStart w:id="10" w:name="_Toc7775997"/>
+      <w:r>
+        <w:lastRenderedPageBreak/>
+        <w:t>2.</w:t>
+      </w:r>
+      <w:r>
+        <w:t>4</w:t>
+      </w:r>
+      <w:r>
+        <w:t xml:space="preserve"> </w:t>
+      </w:r>
+      <w:r>
+        <w:t>Diagramme zur Umsetzung des Projekts</w:t>
+      </w:r>
+      <w:bookmarkEnd w:id="10"/>
+    </w:p>
+    <w:p>
+      <w:pPr>
+        <w:pStyle w:val="berschrift3"/>
+      </w:pPr>
+      <w:bookmarkStart w:id="11" w:name="_Toc7775998"/>
+      <w:r>
+        <w:t>2.</w:t>
+      </w:r>
+      <w:r>
+        <w:t>4</w:t>
+      </w:r>
+      <w:r>
+        <w:t>.1 UML Diagramm</w:t>
+      </w:r>
+      <w:bookmarkEnd w:id="11"/>
+    </w:p>
+    <w:p>
+      <w:pPr>
+        <w:keepNext/>
+      </w:pPr>
+      <w:r>
+        <w:rPr>
+          <w:noProof/>
+        </w:rPr>
+        <w:drawing>
+          <wp:inline distT="0" distB="0" distL="0" distR="0" wp14:anchorId="204086FB" wp14:editId="58377A7D">
+            <wp:extent cx="5543550" cy="4256097"/>
+            <wp:effectExtent l="0" t="0" r="0" b="0"/>
+            <wp:docPr id="6" name="Grafik 6" descr="Ein Bild, das Screenshot enthält.&#10;&#10;Automatisch generierte Beschreibung"/>
+            <wp:cNvGraphicFramePr>
+              <a:graphicFrameLocks xmlns:a="http://schemas.openxmlformats.org/drawingml/2006/main" noChangeAspect="1"/>
+            </wp:cNvGraphicFramePr>
+            <a:graphic xmlns:a="http://schemas.openxmlformats.org/drawingml/2006/main">
+              <a:graphicData uri="http://schemas.openxmlformats.org/drawingml/2006/picture">
+                <pic:pic xmlns:pic="http://schemas.openxmlformats.org/drawingml/2006/picture">
+                  <pic:nvPicPr>
+                    <pic:cNvPr id="6" name="Klassendiagramm-SwissTransport.png"/>
+                    <pic:cNvPicPr/>
+                  </pic:nvPicPr>
+                  <pic:blipFill>
+                    <a:blip r:embed="rId16" cstate="print">
+                      <a:extLst>
+                        <a:ext uri="{28A0092B-C50C-407E-A947-70E740481C1C}">
+                          <a14:useLocalDpi xmlns:a14="http://schemas.microsoft.com/office/drawing/2010/main" val="0"/>
+                        </a:ext>
+                      </a:extLst>
+                    </a:blip>
+                    <a:stretch>
+                      <a:fillRect/>
+                    </a:stretch>
+                  </pic:blipFill>
+                  <pic:spPr>
+                    <a:xfrm>
+                      <a:off x="0" y="0"/>
+                      <a:ext cx="5633753" cy="4325351"/>
+                    </a:xfrm>
+                    <a:prstGeom prst="rect">
+                      <a:avLst/>
+                    </a:prstGeom>
+                  </pic:spPr>
+                </pic:pic>
+              </a:graphicData>
+            </a:graphic>
+          </wp:inline>
+        </w:drawing>
+      </w:r>
+    </w:p>
+    <w:p>
+      <w:pPr>
+        <w:pStyle w:val="Beschriftung"/>
+        <w:ind w:left="2832" w:firstLine="708"/>
       </w:pPr>
       <w:r>
         <w:t xml:space="preserve">Abbildung </w:t>
@@ -2246,42 +3088,140 @@
         <w:fldChar w:fldCharType="end"/>
       </w:r>
       <w:r>
-        <w:t xml:space="preserve"> Flussdiagramm Eingabe von Stationen</w:t>
-      </w:r>
+        <w:t xml:space="preserve"> Klassendiagramm Projekt</w:t>
+      </w:r>
+    </w:p>
+    <w:p>
+      <w:r>
+        <w:br w:type="page"/>
+      </w:r>
+    </w:p>
+    <w:p>
+      <w:pPr>
+        <w:pStyle w:val="berschrift3"/>
+      </w:pPr>
+      <w:bookmarkStart w:id="12" w:name="_Toc7775999"/>
+      <w:bookmarkStart w:id="13" w:name="_GoBack"/>
+      <w:bookmarkEnd w:id="13"/>
+      <w:r>
+        <w:lastRenderedPageBreak/>
+        <w:t>2.</w:t>
+      </w:r>
+      <w:r>
+        <w:t xml:space="preserve">4 </w:t>
+      </w:r>
+      <w:r>
+        <w:t>.2 Flussdiagramm</w:t>
+      </w:r>
+      <w:bookmarkEnd w:id="12"/>
     </w:p>
     <w:p/>
     <w:p/>
     <w:p>
       <w:pPr>
+        <w:keepNext/>
+      </w:pPr>
+      <w:r>
+        <w:rPr>
+          <w:noProof/>
+        </w:rPr>
+        <w:drawing>
+          <wp:inline distT="0" distB="0" distL="0" distR="0" wp14:anchorId="7981957F" wp14:editId="7A42B643">
+            <wp:extent cx="5114925" cy="4080391"/>
+            <wp:effectExtent l="0" t="0" r="0" b="0"/>
+            <wp:docPr id="7" name="Grafik 7" descr="Ein Bild, das Text, Karte enthält.&#10;&#10;Automatisch generierte Beschreibung"/>
+            <wp:cNvGraphicFramePr>
+              <a:graphicFrameLocks xmlns:a="http://schemas.openxmlformats.org/drawingml/2006/main" noChangeAspect="1"/>
+            </wp:cNvGraphicFramePr>
+            <a:graphic xmlns:a="http://schemas.openxmlformats.org/drawingml/2006/main">
+              <a:graphicData uri="http://schemas.openxmlformats.org/drawingml/2006/picture">
+                <pic:pic xmlns:pic="http://schemas.openxmlformats.org/drawingml/2006/picture">
+                  <pic:nvPicPr>
+                    <pic:cNvPr id="7" name="Untitled Diagram.png"/>
+                    <pic:cNvPicPr/>
+                  </pic:nvPicPr>
+                  <pic:blipFill>
+                    <a:blip r:embed="rId17">
+                      <a:extLst>
+                        <a:ext uri="{28A0092B-C50C-407E-A947-70E740481C1C}">
+                          <a14:useLocalDpi xmlns:a14="http://schemas.microsoft.com/office/drawing/2010/main" val="0"/>
+                        </a:ext>
+                      </a:extLst>
+                    </a:blip>
+                    <a:stretch>
+                      <a:fillRect/>
+                    </a:stretch>
+                  </pic:blipFill>
+                  <pic:spPr>
+                    <a:xfrm>
+                      <a:off x="0" y="0"/>
+                      <a:ext cx="5160942" cy="4117101"/>
+                    </a:xfrm>
+                    <a:prstGeom prst="rect">
+                      <a:avLst/>
+                    </a:prstGeom>
+                  </pic:spPr>
+                </pic:pic>
+              </a:graphicData>
+            </a:graphic>
+          </wp:inline>
+        </w:drawing>
+      </w:r>
+    </w:p>
+    <w:p>
+      <w:pPr>
+        <w:pStyle w:val="Beschriftung"/>
+        <w:ind w:left="1416" w:firstLine="708"/>
+      </w:pPr>
+      <w:r>
+        <w:t xml:space="preserve">Abbildung </w:t>
+      </w:r>
+      <w:r>
+        <w:fldChar w:fldCharType="begin"/>
+      </w:r>
+      <w:r>
+        <w:instrText xml:space="preserve"> SEQ Abbildung \* ARABIC </w:instrText>
+      </w:r>
+      <w:r>
+        <w:fldChar w:fldCharType="separate"/>
+      </w:r>
+      <w:r>
+        <w:rPr>
+          <w:noProof/>
+        </w:rPr>
+        <w:t>8</w:t>
+      </w:r>
+      <w:r>
+        <w:fldChar w:fldCharType="end"/>
+      </w:r>
+      <w:r>
+        <w:t xml:space="preserve"> Flussdiagramm Eingabe von Stationen</w:t>
+      </w:r>
+    </w:p>
+    <w:p/>
+    <w:p>
+      <w:pPr>
         <w:pStyle w:val="berschrift2"/>
-        <w:numPr>
-          <w:ilvl w:val="1"/>
-          <w:numId w:val="4"/>
-        </w:numPr>
-      </w:pPr>
-      <w:bookmarkStart w:id="10" w:name="_Toc7705530"/>
-      <w:r>
-        <w:t>Bugs</w:t>
-      </w:r>
-      <w:bookmarkEnd w:id="10"/>
+      </w:pPr>
     </w:p>
     <w:p>
       <w:pPr>
         <w:pStyle w:val="berschrift1"/>
         <w:numPr>
           <w:ilvl w:val="0"/>
-          <w:numId w:val="4"/>
+          <w:numId w:val="1"/>
         </w:numPr>
       </w:pPr>
-      <w:bookmarkStart w:id="11" w:name="_Toc7705531"/>
+      <w:bookmarkStart w:id="14" w:name="_Toc7776000"/>
       <w:r>
         <w:t>Tests</w:t>
       </w:r>
-      <w:bookmarkEnd w:id="11"/>
+      <w:bookmarkEnd w:id="14"/>
     </w:p>
     <w:p>
       <w:pPr>
         <w:pStyle w:val="IntensivesZitat"/>
+        <w:spacing w:before="240"/>
         <w:rPr>
           <w:rStyle w:val="SchwacherVerweis"/>
           <w:smallCaps w:val="0"/>
@@ -2317,12 +3257,12 @@
     </w:p>
     <w:p>
       <w:r>
+        <w:lastRenderedPageBreak/>
         <w:t>Als ÖV-Benutzer möchte ich die aktuellen, d.h. mindestens die nächsten vier bis fünf Verbindungen zwischen den beiden gefundenen und ausgewählten Stationen sehen, damit ich weiss wann ich zur Station muss, um den für mich idealen Anschluss zu erwischen.</w:t>
       </w:r>
     </w:p>
     <w:p>
       <w:r>
-        <w:lastRenderedPageBreak/>
         <w:t xml:space="preserve">Wenn der User auf den Suchen Knopf drückt, sollen mindestens 4 Verbringungen mit den eingegeben Von- und Nachstationen erscheinen. </w:t>
       </w:r>
     </w:p>
@@ -2369,6 +3309,28 @@
     <w:p>
       <w:r>
         <w:t>Wenn der Benutzer auf dem Email Knopf drückt, soll er an der Webseite seiner Email Provider weitergeleitet werden. Dort kann er ein Email schreiben.</w:t>
+      </w:r>
+    </w:p>
+    <w:p>
+      <w:pPr>
+        <w:pStyle w:val="berschrift2"/>
+        <w:numPr>
+          <w:ilvl w:val="1"/>
+          <w:numId w:val="1"/>
+        </w:numPr>
+      </w:pPr>
+      <w:bookmarkStart w:id="15" w:name="_Toc7776001"/>
+      <w:r>
+        <w:t>Bugs</w:t>
+      </w:r>
+      <w:bookmarkEnd w:id="15"/>
+    </w:p>
+    <w:p>
+      <w:pPr>
+        <w:spacing w:before="240"/>
+      </w:pPr>
+      <w:r>
+        <w:t>Es kann sein, dass die API überlastet werden kann und dadurch wird das Programm langsam oder funktioniert nicht.</w:t>
       </w:r>
     </w:p>
     <w:p>
@@ -2376,30 +3338,57 @@
         <w:pStyle w:val="berschrift1"/>
         <w:numPr>
           <w:ilvl w:val="0"/>
-          <w:numId w:val="4"/>
+          <w:numId w:val="1"/>
         </w:numPr>
       </w:pPr>
-      <w:bookmarkStart w:id="12" w:name="_Toc7705532"/>
+      <w:bookmarkStart w:id="16" w:name="_Toc7776002"/>
       <w:r>
         <w:t>Installation</w:t>
       </w:r>
-      <w:bookmarkEnd w:id="12"/>
+      <w:bookmarkEnd w:id="16"/>
     </w:p>
     <w:p>
       <w:pPr>
         <w:pStyle w:val="berschrift1"/>
-      </w:pPr>
-      <w:bookmarkStart w:id="13" w:name="_Toc7705533"/>
-      <w:r>
-        <w:t>5 Bewertung</w:t>
-      </w:r>
-      <w:bookmarkEnd w:id="13"/>
-    </w:p>
+        <w:numPr>
+          <w:ilvl w:val="0"/>
+          <w:numId w:val="1"/>
+        </w:numPr>
+      </w:pPr>
+      <w:bookmarkStart w:id="17" w:name="_Toc7776003"/>
+      <w:r>
+        <w:t>Bewertung</w:t>
+      </w:r>
+      <w:bookmarkEnd w:id="17"/>
+    </w:p>
+    <w:p>
+      <w:pPr>
+        <w:spacing w:before="240"/>
+      </w:pPr>
+      <w:r>
+        <w:t xml:space="preserve">Ich glaube, dass dieses Projekt gelungen ist, da alle Anforderungen </w:t>
+      </w:r>
+      <w:r>
+        <w:t>erfüllt</w:t>
+      </w:r>
+      <w:r>
+        <w:t xml:space="preserve"> wurden</w:t>
+      </w:r>
+      <w:r>
+        <w:t xml:space="preserve">, Fehlern wurden minimiert, der Code wurde sauber gehalten </w:t>
+      </w:r>
+      <w:r>
+        <w:t xml:space="preserve">und das GUI ein attraktives design hat. </w:t>
+      </w:r>
+    </w:p>
+    <w:p/>
     <w:sectPr>
-      <w:headerReference w:type="default" r:id="rId15"/>
+      <w:headerReference w:type="default" r:id="rId18"/>
       <w:pgSz w:w="11906" w:h="16838"/>
       <w:pgMar w:top="1417" w:right="1701" w:bottom="1417" w:left="1701" w:header="708" w:footer="708" w:gutter="0"/>
+      <w:pgNumType w:start="0"/>
       <w:cols w:space="708"/>
+      <w:titlePg/>
       <w:docGrid w:linePitch="360"/>
     </w:sectPr>
   </w:body>
@@ -2463,14 +3452,7 @@
       <w:pStyle w:val="Kopfzeile"/>
     </w:pPr>
     <w:r>
-      <w:t>Yago Romero Terzis</w:t>
-    </w:r>
-    <w:r>
       <w:tab/>
-    </w:r>
-    <w:r>
-      <w:tab/>
-      <w:t>03/05/2019</w:t>
     </w:r>
   </w:p>
 </w:hdr>
@@ -3434,6 +4416,26 @@
       <w:color w:val="2F5496" w:themeColor="accent1" w:themeShade="BF"/>
     </w:rPr>
   </w:style>
+  <w:style w:type="paragraph" w:styleId="berschrift5">
+    <w:name w:val="heading 5"/>
+    <w:basedOn w:val="Standard"/>
+    <w:next w:val="Standard"/>
+    <w:link w:val="berschrift5Zchn"/>
+    <w:uiPriority w:val="9"/>
+    <w:unhideWhenUsed/>
+    <w:qFormat/>
+    <w:rsid w:val="002124C6"/>
+    <w:pPr>
+      <w:keepNext/>
+      <w:keepLines/>
+      <w:spacing w:before="40" w:after="0"/>
+      <w:outlineLvl w:val="4"/>
+    </w:pPr>
+    <w:rPr>
+      <w:rFonts w:asciiTheme="majorHAnsi" w:eastAsiaTheme="majorEastAsia" w:hAnsiTheme="majorHAnsi" w:cstheme="majorBidi"/>
+      <w:color w:val="2F5496" w:themeColor="accent1" w:themeShade="BF"/>
+    </w:rPr>
+  </w:style>
   <w:style w:type="character" w:default="1" w:styleId="Absatz-Standardschriftart">
     <w:name w:val="Default Paragraph Font"/>
     <w:uiPriority w:val="1"/>
@@ -3821,6 +4823,43 @@
       <w:lang w:val="de-CH"/>
     </w:rPr>
   </w:style>
+  <w:style w:type="character" w:customStyle="1" w:styleId="berschrift5Zchn">
+    <w:name w:val="Überschrift 5 Zchn"/>
+    <w:basedOn w:val="Absatz-Standardschriftart"/>
+    <w:link w:val="berschrift5"/>
+    <w:uiPriority w:val="9"/>
+    <w:rsid w:val="002124C6"/>
+    <w:rPr>
+      <w:rFonts w:asciiTheme="majorHAnsi" w:eastAsiaTheme="majorEastAsia" w:hAnsiTheme="majorHAnsi" w:cstheme="majorBidi"/>
+      <w:color w:val="2F5496" w:themeColor="accent1" w:themeShade="BF"/>
+      <w:lang w:val="de-CH"/>
+    </w:rPr>
+  </w:style>
+  <w:style w:type="paragraph" w:styleId="KeinLeerraum">
+    <w:name w:val="No Spacing"/>
+    <w:link w:val="KeinLeerraumZchn"/>
+    <w:uiPriority w:val="1"/>
+    <w:qFormat/>
+    <w:rsid w:val="00847B78"/>
+    <w:pPr>
+      <w:spacing w:after="0" w:line="240" w:lineRule="auto"/>
+    </w:pPr>
+    <w:rPr>
+      <w:rFonts w:eastAsiaTheme="minorEastAsia"/>
+      <w:lang w:eastAsia="de-DE"/>
+    </w:rPr>
+  </w:style>
+  <w:style w:type="character" w:customStyle="1" w:styleId="KeinLeerraumZchn">
+    <w:name w:val="Kein Leerraum Zchn"/>
+    <w:basedOn w:val="Absatz-Standardschriftart"/>
+    <w:link w:val="KeinLeerraum"/>
+    <w:uiPriority w:val="1"/>
+    <w:rsid w:val="00847B78"/>
+    <w:rPr>
+      <w:rFonts w:eastAsiaTheme="minorEastAsia"/>
+      <w:lang w:eastAsia="de-DE"/>
+    </w:rPr>
+  </w:style>
 </w:styles>
 </file>
 
@@ -4120,11 +5159,30 @@
 </file>
 
 <file path=customXml/item1.xml><?xml version="1.0" encoding="utf-8"?>
+<CoverPageProperties xmlns="http://schemas.microsoft.com/office/2006/coverPageProps">
+  <PublishDate/>
+  <Abstract/>
+  <CompanyAddress/>
+  <CompanyPhone/>
+  <CompanyFax/>
+  <CompanyEmail/>
+</CoverPageProperties>
+</file>
+
+<file path=customXml/item2.xml><?xml version="1.0" encoding="utf-8"?>
 <b:Sources xmlns:b="http://schemas.openxmlformats.org/officeDocument/2006/bibliography" xmlns="http://schemas.openxmlformats.org/officeDocument/2006/bibliography" SelectedStyle="\APASixthEditionOfficeOnline.xsl" StyleName="APA" Version="6"/>
 </file>
 
 <file path=customXml/itemProps1.xml><?xml version="1.0" encoding="utf-8"?>
-<ds:datastoreItem xmlns:ds="http://schemas.openxmlformats.org/officeDocument/2006/customXml" ds:itemID="{0712BB60-B2B4-4D1A-B473-F3673918E1EA}">
+<ds:datastoreItem xmlns:ds="http://schemas.openxmlformats.org/officeDocument/2006/customXml" ds:itemID="{55AF091B-3C7A-41E3-B477-F2FDAA23CFDA}">
+  <ds:schemaRefs>
+    <ds:schemaRef ds:uri="http://schemas.microsoft.com/office/2006/coverPageProps"/>
+  </ds:schemaRefs>
+</ds:datastoreItem>
+</file>
+
+<file path=customXml/itemProps2.xml><?xml version="1.0" encoding="utf-8"?>
+<ds:datastoreItem xmlns:ds="http://schemas.openxmlformats.org/officeDocument/2006/customXml" ds:itemID="{E102D43A-BEB7-4FD9-AEA7-FC80F328C237}">
   <ds:schemaRefs>
     <ds:schemaRef ds:uri="http://schemas.openxmlformats.org/officeDocument/2006/bibliography"/>
   </ds:schemaRefs>

</xml_diff>